<commit_message>
Final update on Chapter 3
</commit_message>
<xml_diff>
--- a/Word/1.PassOne-KelvinToReview/Chapter4.5_ForReview.docx
+++ b/Word/1.PassOne-KelvinToReview/Chapter4.5_ForReview.docx
@@ -1,6 +1,6 @@
 
 <file path=word/document.xml><?xml version="1.0" encoding="utf-8"?>
-<w:document xmlns:wpc="http://schemas.microsoft.com/office/word/2010/wordprocessingCanvas" xmlns:cx="http://schemas.microsoft.com/office/drawing/2014/chartex" xmlns:cx1="http://schemas.microsoft.com/office/drawing/2015/9/8/chartex" xmlns:cx2="http://schemas.microsoft.com/office/drawing/2015/10/21/chartex" xmlns:cx3="http://schemas.microsoft.com/office/drawing/2016/5/9/chartex" xmlns:cx4="http://schemas.microsoft.com/office/drawing/2016/5/10/chartex" xmlns:cx5="http://schemas.microsoft.com/office/drawing/2016/5/11/chartex" xmlns:cx6="http://schemas.microsoft.com/office/drawing/2016/5/12/chartex" xmlns:cx7="http://schemas.microsoft.com/office/drawing/2016/5/13/chartex" xmlns:cx8="http://schemas.microsoft.com/office/drawing/2016/5/14/chartex" xmlns:mc="http://schemas.openxmlformats.org/markup-compatibility/2006" xmlns:aink="http://schemas.microsoft.com/office/drawing/2016/ink" xmlns:am3d="http://schemas.microsoft.com/office/drawing/2017/model3d" xmlns:o="urn:schemas-microsoft-com:office:office" xmlns:r="http://schemas.openxmlformats.org/officeDocument/2006/relationships" xmlns:m="http://schemas.openxmlformats.org/officeDocument/2006/math" xmlns:v="urn:schemas-microsoft-com:vml" xmlns:wp14="http://schemas.microsoft.com/office/word/2010/wordprocessingDrawing" xmlns:wp="http://schemas.openxmlformats.org/drawingml/2006/wordprocessingDrawing" xmlns:w10="urn:schemas-microsoft-com:office:word" xmlns:w="http://schemas.openxmlformats.org/wordprocessingml/2006/main" xmlns:w14="http://schemas.microsoft.com/office/word/2010/wordml" xmlns:w15="http://schemas.microsoft.com/office/word/2012/wordml" xmlns:w16cex="http://schemas.microsoft.com/office/word/2018/wordml/cex" xmlns:w16cid="http://schemas.microsoft.com/office/word/2016/wordml/cid" xmlns:w16="http://schemas.microsoft.com/office/word/2018/wordml" xmlns:w16se="http://schemas.microsoft.com/office/word/2015/wordml/symex" xmlns:wpg="http://schemas.microsoft.com/office/word/2010/wordprocessingGroup" xmlns:wpi="http://schemas.microsoft.com/office/word/2010/wordprocessingInk" xmlns:wne="http://schemas.microsoft.com/office/word/2006/wordml" xmlns:wps="http://schemas.microsoft.com/office/word/2010/wordprocessingShape" mc:Ignorable="w14 w15 w16se w16cid w16 w16cex wp14">
+<w:document xmlns:wpc="http://schemas.microsoft.com/office/word/2010/wordprocessingCanvas" xmlns:cx="http://schemas.microsoft.com/office/drawing/2014/chartex" xmlns:cx1="http://schemas.microsoft.com/office/drawing/2015/9/8/chartex" xmlns:cx2="http://schemas.microsoft.com/office/drawing/2015/10/21/chartex" xmlns:cx3="http://schemas.microsoft.com/office/drawing/2016/5/9/chartex" xmlns:cx4="http://schemas.microsoft.com/office/drawing/2016/5/10/chartex" xmlns:cx5="http://schemas.microsoft.com/office/drawing/2016/5/11/chartex" xmlns:cx6="http://schemas.microsoft.com/office/drawing/2016/5/12/chartex" xmlns:cx7="http://schemas.microsoft.com/office/drawing/2016/5/13/chartex" xmlns:cx8="http://schemas.microsoft.com/office/drawing/2016/5/14/chartex" xmlns:mc="http://schemas.openxmlformats.org/markup-compatibility/2006" xmlns:aink="http://schemas.microsoft.com/office/drawing/2016/ink" xmlns:am3d="http://schemas.microsoft.com/office/drawing/2017/model3d" xmlns:o="urn:schemas-microsoft-com:office:office" xmlns:r="http://schemas.openxmlformats.org/officeDocument/2006/relationships" xmlns:m="http://schemas.openxmlformats.org/officeDocument/2006/math" xmlns:v="urn:schemas-microsoft-com:vml" xmlns:wp14="http://schemas.microsoft.com/office/word/2010/wordprocessingDrawing" xmlns:wp="http://schemas.openxmlformats.org/drawingml/2006/wordprocessingDrawing" xmlns:w10="urn:schemas-microsoft-com:office:word" xmlns:w="http://schemas.openxmlformats.org/wordprocessingml/2006/main" xmlns:w14="http://schemas.microsoft.com/office/word/2010/wordml" xmlns:w15="http://schemas.microsoft.com/office/word/2012/wordml" xmlns:w16cid="http://schemas.microsoft.com/office/word/2016/wordml/cid" xmlns:w16se="http://schemas.microsoft.com/office/word/2015/wordml/symex" xmlns:wpg="http://schemas.microsoft.com/office/word/2010/wordprocessingGroup" xmlns:wpi="http://schemas.microsoft.com/office/word/2010/wordprocessingInk" xmlns:wne="http://schemas.microsoft.com/office/word/2006/wordml" xmlns:wps="http://schemas.microsoft.com/office/word/2010/wordprocessingShape" mc:Ignorable="w14 w15 w16se w16cid wp14">
   <w:body>
     <w:p>
       <w:pPr>
@@ -215,37 +215,7 @@
         <w:rPr>
           <w:rStyle w:val="CodeInline"/>
         </w:rPr>
-        <w:t>c</w:t>
-      </w:r>
-      <w:r>
-        <w:rPr>
-          <w:rStyle w:val="CodeInline"/>
-        </w:rPr>
-        <w:t>hapter4/4.5.</w:t>
-      </w:r>
-      <w:r>
-        <w:rPr>
-          <w:rStyle w:val="CodeInline"/>
-        </w:rPr>
-        <w:t>s</w:t>
-      </w:r>
-      <w:r>
-        <w:rPr>
-          <w:rStyle w:val="CodeInline"/>
-        </w:rPr>
-        <w:t>cene</w:t>
-      </w:r>
-      <w:r>
-        <w:rPr>
-          <w:rStyle w:val="CodeInline"/>
-        </w:rPr>
-        <w:t>_o</w:t>
-      </w:r>
-      <w:r>
-        <w:rPr>
-          <w:rStyle w:val="CodeInline"/>
-        </w:rPr>
-        <w:t>bjects</w:t>
+        <w:t>chapter4/4.5.scene_objects</w:t>
       </w:r>
       <w:r>
         <w:t xml:space="preserve"> folder.</w:t>
@@ -277,7 +247,7 @@
                     </pic:cNvPicPr>
                   </pic:nvPicPr>
                   <pic:blipFill>
-                    <a:blip r:embed="rId11">
+                    <a:blip r:embed="rId10">
                       <a:extLst>
                         <a:ext uri="{28A0092B-C50C-407E-A947-70E740481C1C}">
                           <a14:useLocalDpi xmlns:a14="http://schemas.microsoft.com/office/drawing/2010/main" val="0"/>
@@ -319,6 +289,7 @@
         <w:pStyle w:val="BodyTextFirst"/>
       </w:pPr>
       <w:r>
+        <w:lastRenderedPageBreak/>
         <w:t xml:space="preserve">There are two distinct levels in this project: the </w:t>
       </w:r>
       <w:proofErr w:type="spellStart"/>
@@ -363,7 +334,6 @@
         <w:pStyle w:val="BodyTextFirst"/>
       </w:pPr>
       <w:r>
-        <w:lastRenderedPageBreak/>
         <w:t xml:space="preserve">Notice that on each level, moving the front rectangle toward the left to touch the left boundary will cause the loading of the other level. The </w:t>
       </w:r>
       <w:proofErr w:type="spellStart"/>
@@ -765,6 +735,7 @@
         <w:pStyle w:val="Code"/>
       </w:pPr>
       <w:r>
+        <w:lastRenderedPageBreak/>
         <w:t xml:space="preserve">        if (this.constructor === Scene) {</w:t>
       </w:r>
     </w:p>
@@ -832,6 +803,7 @@
       </w:pPr>
       <w:bookmarkStart w:id="5" w:name="_Hlk69101877"/>
       <w:commentRangeStart w:id="6"/>
+      <w:commentRangeStart w:id="7"/>
       <w:r>
         <w:t xml:space="preserve">    stop() {</w:t>
       </w:r>
@@ -876,356 +848,329 @@
         </w:rPr>
         <w:commentReference w:id="6"/>
       </w:r>
-    </w:p>
-    <w:bookmarkEnd w:id="5"/>
-    <w:p>
-      <w:pPr>
-        <w:pStyle w:val="Code"/>
-      </w:pPr>
-    </w:p>
-    <w:p>
-      <w:pPr>
-        <w:pStyle w:val="Code"/>
-      </w:pPr>
-      <w:r>
-        <w:t xml:space="preserve">    next() {</w:t>
-      </w:r>
-    </w:p>
-    <w:p>
-      <w:pPr>
-        <w:pStyle w:val="Code"/>
-      </w:pPr>
-      <w:r>
-        <w:t xml:space="preserve">        // if sub-class does not override this funciton</w:t>
-      </w:r>
-    </w:p>
-    <w:p>
-      <w:pPr>
-        <w:pStyle w:val="Code"/>
-      </w:pPr>
-      <w:r>
-        <w:t xml:space="preserve">        // then, this is the end of the game</w:t>
-      </w:r>
-    </w:p>
-    <w:p>
-      <w:pPr>
-        <w:pStyle w:val="Code"/>
-      </w:pPr>
-      <w:r>
-        <w:t xml:space="preserve">        engine.cleanUp();</w:t>
-      </w:r>
-    </w:p>
-    <w:p>
-      <w:pPr>
-        <w:pStyle w:val="Code"/>
-      </w:pPr>
-      <w:r>
-        <w:t xml:space="preserve">    }</w:t>
-      </w:r>
-    </w:p>
-    <w:p>
-      <w:pPr>
-        <w:pStyle w:val="Code"/>
-      </w:pPr>
-    </w:p>
-    <w:p>
-      <w:pPr>
-        <w:pStyle w:val="Code"/>
-      </w:pPr>
-      <w:r>
-        <w:t xml:space="preserve">    </w:t>
-      </w:r>
-    </w:p>
-    <w:p>
-      <w:pPr>
-        <w:pStyle w:val="Code"/>
-      </w:pPr>
-      <w:r>
-        <w:t xml:space="preserve">    init() {</w:t>
-      </w:r>
-    </w:p>
-    <w:p>
-      <w:pPr>
-        <w:pStyle w:val="Code"/>
-      </w:pPr>
-      <w:r>
-        <w:t xml:space="preserve">        // initialize the level and load resources (called from GameLoop)</w:t>
-      </w:r>
-    </w:p>
-    <w:p>
-      <w:pPr>
-        <w:pStyle w:val="Code"/>
-      </w:pPr>
-      <w:r>
-        <w:t xml:space="preserve">        // throw abstractMethodError</w:t>
-      </w:r>
-    </w:p>
-    <w:p>
-      <w:pPr>
-        <w:pStyle w:val="Code"/>
-      </w:pPr>
-      <w:r>
-        <w:t xml:space="preserve">    }</w:t>
-      </w:r>
-    </w:p>
-    <w:p>
-      <w:pPr>
-        <w:pStyle w:val="Code"/>
-      </w:pPr>
-    </w:p>
-    <w:p>
-      <w:pPr>
-        <w:pStyle w:val="Code"/>
-      </w:pPr>
-      <w:r>
-        <w:t xml:space="preserve">    load() { </w:t>
-      </w:r>
-    </w:p>
-    <w:p>
-      <w:pPr>
-        <w:pStyle w:val="Code"/>
-      </w:pPr>
-      <w:r>
-        <w:t xml:space="preserve">        // to load necessary resources</w:t>
-      </w:r>
-    </w:p>
-    <w:p>
-      <w:pPr>
-        <w:pStyle w:val="Code"/>
-      </w:pPr>
-      <w:r>
-        <w:t xml:space="preserve">    } </w:t>
-      </w:r>
-    </w:p>
-    <w:p>
-      <w:pPr>
-        <w:pStyle w:val="Code"/>
-      </w:pPr>
-    </w:p>
-    <w:p>
-      <w:pPr>
-        <w:pStyle w:val="Code"/>
-      </w:pPr>
-      <w:r>
-        <w:t xml:space="preserve">    unload() {</w:t>
-      </w:r>
-    </w:p>
-    <w:p>
-      <w:pPr>
-        <w:pStyle w:val="Code"/>
-      </w:pPr>
-      <w:r>
-        <w:t xml:space="preserve">        // .. unload all resources</w:t>
-      </w:r>
-    </w:p>
-    <w:p>
-      <w:pPr>
-        <w:pStyle w:val="Code"/>
-      </w:pPr>
-      <w:r>
-        <w:t xml:space="preserve">        // throw abstractMethodError</w:t>
-      </w:r>
-    </w:p>
-    <w:p>
-      <w:pPr>
-        <w:pStyle w:val="Code"/>
-      </w:pPr>
-      <w:r>
-        <w:t xml:space="preserve">    }</w:t>
-      </w:r>
-    </w:p>
-    <w:p>
-      <w:pPr>
-        <w:pStyle w:val="Code"/>
-      </w:pPr>
-    </w:p>
-    <w:p>
-      <w:pPr>
-        <w:pStyle w:val="Code"/>
-      </w:pPr>
-      <w:r>
-        <w:t xml:space="preserve">    // update to be called form EngineCore.GameLoop</w:t>
-      </w:r>
-    </w:p>
-    <w:p>
-      <w:pPr>
-        <w:pStyle w:val="Code"/>
-      </w:pPr>
-      <w:r>
-        <w:t xml:space="preserve">    update() {</w:t>
-      </w:r>
-    </w:p>
-    <w:p>
-      <w:pPr>
-        <w:pStyle w:val="Code"/>
-      </w:pPr>
-      <w:r>
-        <w:t xml:space="preserve">        // when done with this level should call this.stop()</w:t>
-      </w:r>
-    </w:p>
-    <w:p>
-      <w:pPr>
-        <w:pStyle w:val="Code"/>
-      </w:pPr>
-      <w:r>
-        <w:t xml:space="preserve">        throw abstractMethodError</w:t>
-      </w:r>
-    </w:p>
-    <w:p>
-      <w:pPr>
-        <w:pStyle w:val="Code"/>
-      </w:pPr>
-      <w:r>
-        <w:t xml:space="preserve">    }</w:t>
-      </w:r>
-    </w:p>
-    <w:p>
-      <w:pPr>
-        <w:pStyle w:val="Code"/>
-      </w:pPr>
-    </w:p>
-    <w:p>
-      <w:pPr>
-        <w:pStyle w:val="Code"/>
-      </w:pPr>
-      <w:r>
-        <w:t xml:space="preserve">    // draw to be called from EngineCore.GameLoop</w:t>
-      </w:r>
-    </w:p>
-    <w:p>
-      <w:pPr>
-        <w:pStyle w:val="Code"/>
-      </w:pPr>
-      <w:r>
-        <w:t xml:space="preserve">    draw() {</w:t>
-      </w:r>
-    </w:p>
-    <w:p>
-      <w:pPr>
-        <w:pStyle w:val="Code"/>
-      </w:pPr>
-      <w:r>
-        <w:t xml:space="preserve">        throw abstractMethodError</w:t>
-      </w:r>
-    </w:p>
-    <w:p>
-      <w:pPr>
-        <w:pStyle w:val="Code"/>
-      </w:pPr>
-      <w:r>
-        <w:t xml:space="preserve">    }</w:t>
-      </w:r>
-    </w:p>
-    <w:p>
-      <w:pPr>
-        <w:pStyle w:val="BodyTextFirst"/>
-      </w:pPr>
-      <w:r>
-        <w:t xml:space="preserve">Notice that the </w:t>
-      </w:r>
-      <w:r>
-        <w:rPr>
-          <w:rStyle w:val="CodeInline"/>
-        </w:rPr>
-        <w:t>Scene</w:t>
-      </w:r>
-      <w:r>
-        <w:t xml:space="preserve"> object is an abstract object because all the functions are empty</w:t>
-      </w:r>
-      <w:r>
-        <w:t xml:space="preserve">, throw errors, or </w:t>
-      </w:r>
-      <w:r>
-        <w:t xml:space="preserve">provide basic </w:t>
-      </w:r>
-      <w:r>
-        <w:rPr>
-          <w:rStyle w:val="CodeInline"/>
-        </w:rPr>
-        <w:t>start</w:t>
-      </w:r>
-      <w:r>
-        <w:t>/</w:t>
-      </w:r>
-      <w:r>
-        <w:rPr>
-          <w:rStyle w:val="CodeInline"/>
-        </w:rPr>
-        <w:t>stop</w:t>
-      </w:r>
-      <w:r>
-        <w:t xml:space="preserve"> functionality</w:t>
-      </w:r>
-      <w:r>
-        <w:t>. Together these functions present a protocol to interface with the game engine. It is expected that subclasses will override these functions to implement the actual game behaviors.</w:t>
-      </w:r>
-    </w:p>
-    <w:p>
-      <w:pPr>
-        <w:pStyle w:val="NoteTipCaution"/>
-      </w:pPr>
-      <w:r>
-        <w:rPr>
-          <w:rStyle w:val="Strong"/>
-        </w:rPr>
-        <w:t>Note</w:t>
-      </w:r>
-      <w:r>
-        <w:t xml:space="preserve"> JavaScript does not support abstract objects. The language does not prevent a game programmer from instantiating a </w:t>
-      </w:r>
-      <w:r>
-        <w:rPr>
-          <w:rStyle w:val="CodeInline"/>
-        </w:rPr>
-        <w:t>Scene</w:t>
-      </w:r>
-      <w:r>
-        <w:t xml:space="preserve"> object. However, the created instance will be completely useless.</w:t>
-      </w:r>
-    </w:p>
-    <w:p>
-      <w:pPr>
-        <w:pStyle w:val="Heading3"/>
-      </w:pPr>
-      <w:r>
-        <w:t>Modify Game Engine to Support the Scene Object</w:t>
-      </w:r>
-    </w:p>
-    <w:p>
-      <w:pPr>
-        <w:pStyle w:val="BodyTextFirst"/>
-      </w:pPr>
-      <w:commentRangeStart w:id="7"/>
-      <w:r>
-        <w:t>TEMP TEXT</w:t>
-      </w:r>
       <w:commentRangeEnd w:id="7"/>
       <w:r>
         <w:rPr>
           <w:rStyle w:val="CommentReference"/>
           <w:rFonts w:asciiTheme="minorHAnsi" w:hAnsiTheme="minorHAnsi"/>
+          <w:noProof w:val="0"/>
         </w:rPr>
         <w:commentReference w:id="7"/>
       </w:r>
     </w:p>
-    <w:p>
-      <w:pPr>
-        <w:pStyle w:val="Heading4"/>
-      </w:pPr>
-      <w:r>
-        <w:t>Handle the Unloading and Clean</w:t>
-      </w:r>
-      <w:r>
-        <w:t>ing U</w:t>
-      </w:r>
-      <w:r>
-        <w:t xml:space="preserve">p of </w:t>
-      </w:r>
-      <w:r>
-        <w:t xml:space="preserve">Engine </w:t>
-      </w:r>
-      <w:r>
-        <w:t>Resources</w:t>
+    <w:bookmarkEnd w:id="5"/>
+    <w:p>
+      <w:pPr>
+        <w:pStyle w:val="Code"/>
+      </w:pPr>
+    </w:p>
+    <w:p>
+      <w:pPr>
+        <w:pStyle w:val="Code"/>
+      </w:pPr>
+      <w:r>
+        <w:t xml:space="preserve">    next() {</w:t>
+      </w:r>
+    </w:p>
+    <w:p>
+      <w:pPr>
+        <w:pStyle w:val="Code"/>
+      </w:pPr>
+      <w:r>
+        <w:t xml:space="preserve">        // if sub-class does not override this funciton</w:t>
+      </w:r>
+    </w:p>
+    <w:p>
+      <w:pPr>
+        <w:pStyle w:val="Code"/>
+      </w:pPr>
+      <w:r>
+        <w:t xml:space="preserve">        // then, this is the end of the game</w:t>
+      </w:r>
+    </w:p>
+    <w:p>
+      <w:pPr>
+        <w:pStyle w:val="Code"/>
+      </w:pPr>
+      <w:r>
+        <w:t xml:space="preserve">        engine.cleanUp();</w:t>
+      </w:r>
+    </w:p>
+    <w:p>
+      <w:pPr>
+        <w:pStyle w:val="Code"/>
+      </w:pPr>
+      <w:r>
+        <w:t xml:space="preserve">    }</w:t>
+      </w:r>
+    </w:p>
+    <w:p>
+      <w:pPr>
+        <w:pStyle w:val="Code"/>
+      </w:pPr>
+    </w:p>
+    <w:p>
+      <w:pPr>
+        <w:pStyle w:val="Code"/>
+      </w:pPr>
+      <w:r>
+        <w:t xml:space="preserve">    </w:t>
+      </w:r>
+    </w:p>
+    <w:p>
+      <w:pPr>
+        <w:pStyle w:val="Code"/>
+      </w:pPr>
+      <w:r>
+        <w:t xml:space="preserve">    init() {</w:t>
+      </w:r>
+    </w:p>
+    <w:p>
+      <w:pPr>
+        <w:pStyle w:val="Code"/>
+      </w:pPr>
+      <w:r>
+        <w:t xml:space="preserve">        // initialize the level and load resources (called from GameLoop)</w:t>
+      </w:r>
+    </w:p>
+    <w:p>
+      <w:pPr>
+        <w:pStyle w:val="Code"/>
+      </w:pPr>
+      <w:r>
+        <w:t xml:space="preserve">        // throw abstractMethodError</w:t>
+      </w:r>
+    </w:p>
+    <w:p>
+      <w:pPr>
+        <w:pStyle w:val="Code"/>
+      </w:pPr>
+      <w:r>
+        <w:t xml:space="preserve">    }</w:t>
+      </w:r>
+    </w:p>
+    <w:p>
+      <w:pPr>
+        <w:pStyle w:val="Code"/>
+      </w:pPr>
+    </w:p>
+    <w:p>
+      <w:pPr>
+        <w:pStyle w:val="Code"/>
+      </w:pPr>
+      <w:r>
+        <w:t xml:space="preserve">    load() { </w:t>
+      </w:r>
+    </w:p>
+    <w:p>
+      <w:pPr>
+        <w:pStyle w:val="Code"/>
+      </w:pPr>
+      <w:r>
+        <w:t xml:space="preserve">        // to load necessary resources</w:t>
+      </w:r>
+    </w:p>
+    <w:p>
+      <w:pPr>
+        <w:pStyle w:val="Code"/>
+      </w:pPr>
+      <w:r>
+        <w:t xml:space="preserve">    } </w:t>
+      </w:r>
+    </w:p>
+    <w:p>
+      <w:pPr>
+        <w:pStyle w:val="Code"/>
+      </w:pPr>
+    </w:p>
+    <w:p>
+      <w:pPr>
+        <w:pStyle w:val="Code"/>
+      </w:pPr>
+      <w:r>
+        <w:t xml:space="preserve">    unload() {</w:t>
+      </w:r>
+    </w:p>
+    <w:p>
+      <w:pPr>
+        <w:pStyle w:val="Code"/>
+      </w:pPr>
+      <w:r>
+        <w:t xml:space="preserve">        // .. unload all resources</w:t>
+      </w:r>
+    </w:p>
+    <w:p>
+      <w:pPr>
+        <w:pStyle w:val="Code"/>
+      </w:pPr>
+      <w:r>
+        <w:t xml:space="preserve">        // throw abstractMethodError</w:t>
+      </w:r>
+    </w:p>
+    <w:p>
+      <w:pPr>
+        <w:pStyle w:val="Code"/>
+      </w:pPr>
+      <w:r>
+        <w:t xml:space="preserve">    }</w:t>
+      </w:r>
+    </w:p>
+    <w:p>
+      <w:pPr>
+        <w:pStyle w:val="Code"/>
+      </w:pPr>
+    </w:p>
+    <w:p>
+      <w:pPr>
+        <w:pStyle w:val="Code"/>
+      </w:pPr>
+      <w:r>
+        <w:t xml:space="preserve">    // update to be called form EngineCore.GameLoop</w:t>
+      </w:r>
+    </w:p>
+    <w:p>
+      <w:pPr>
+        <w:pStyle w:val="Code"/>
+      </w:pPr>
+      <w:r>
+        <w:t xml:space="preserve">    update() {</w:t>
+      </w:r>
+    </w:p>
+    <w:p>
+      <w:pPr>
+        <w:pStyle w:val="Code"/>
+      </w:pPr>
+      <w:r>
+        <w:t xml:space="preserve">        // when done with this level should call this.stop()</w:t>
+      </w:r>
+    </w:p>
+    <w:p>
+      <w:pPr>
+        <w:pStyle w:val="Code"/>
+      </w:pPr>
+      <w:r>
+        <w:t xml:space="preserve">        throw abstractMethodError</w:t>
+      </w:r>
+    </w:p>
+    <w:p>
+      <w:pPr>
+        <w:pStyle w:val="Code"/>
+      </w:pPr>
+      <w:r>
+        <w:t xml:space="preserve">    }</w:t>
+      </w:r>
+    </w:p>
+    <w:p>
+      <w:pPr>
+        <w:pStyle w:val="Code"/>
+      </w:pPr>
+    </w:p>
+    <w:p>
+      <w:pPr>
+        <w:pStyle w:val="Code"/>
+      </w:pPr>
+      <w:r>
+        <w:t xml:space="preserve">    // draw to be called from EngineCore.GameLoop</w:t>
+      </w:r>
+    </w:p>
+    <w:p>
+      <w:pPr>
+        <w:pStyle w:val="Code"/>
+      </w:pPr>
+      <w:r>
+        <w:lastRenderedPageBreak/>
+        <w:t xml:space="preserve">    draw() {</w:t>
+      </w:r>
+    </w:p>
+    <w:p>
+      <w:pPr>
+        <w:pStyle w:val="Code"/>
+      </w:pPr>
+      <w:r>
+        <w:t xml:space="preserve">        throw abstractMethodError</w:t>
+      </w:r>
+    </w:p>
+    <w:p>
+      <w:pPr>
+        <w:pStyle w:val="Code"/>
+      </w:pPr>
+      <w:r>
+        <w:t xml:space="preserve">    }</w:t>
+      </w:r>
+    </w:p>
+    <w:p>
+      <w:pPr>
+        <w:pStyle w:val="BodyTextFirst"/>
+      </w:pPr>
+      <w:r>
+        <w:t xml:space="preserve">Notice that the </w:t>
+      </w:r>
+      <w:r>
+        <w:rPr>
+          <w:rStyle w:val="CodeInline"/>
+        </w:rPr>
+        <w:t>Scene</w:t>
+      </w:r>
+      <w:r>
+        <w:t xml:space="preserve"> object is an abstract object because all the functions are empty</w:t>
+      </w:r>
+      <w:r>
+        <w:t xml:space="preserve">, throw errors, or </w:t>
+      </w:r>
+      <w:r>
+        <w:t xml:space="preserve">provide basic </w:t>
+      </w:r>
+      <w:r>
+        <w:rPr>
+          <w:rStyle w:val="CodeInline"/>
+        </w:rPr>
+        <w:t>start</w:t>
+      </w:r>
+      <w:r>
+        <w:t>/</w:t>
+      </w:r>
+      <w:r>
+        <w:rPr>
+          <w:rStyle w:val="CodeInline"/>
+        </w:rPr>
+        <w:t>stop</w:t>
+      </w:r>
+      <w:r>
+        <w:t xml:space="preserve"> functionality</w:t>
+      </w:r>
+      <w:r>
+        <w:t>. Together these functions present a protocol to interface with the game engine. It is expected that subclasses will override these functions to implement the actual game behaviors.</w:t>
+      </w:r>
+    </w:p>
+    <w:p>
+      <w:pPr>
+        <w:pStyle w:val="NoteTipCaution"/>
+      </w:pPr>
+      <w:r>
+        <w:rPr>
+          <w:rStyle w:val="Strong"/>
+        </w:rPr>
+        <w:t>Note</w:t>
+      </w:r>
+      <w:r>
+        <w:t xml:space="preserve"> JavaScript does not support abstract objects. The language does not prevent a game programmer from instantiating a </w:t>
+      </w:r>
+      <w:r>
+        <w:rPr>
+          <w:rStyle w:val="CodeInline"/>
+        </w:rPr>
+        <w:t>Scene</w:t>
+      </w:r>
+      <w:r>
+        <w:t xml:space="preserve"> object. However, the created instance will be completely useless.</w:t>
+      </w:r>
+    </w:p>
+    <w:p>
+      <w:pPr>
+        <w:pStyle w:val="Heading3"/>
+      </w:pPr>
+      <w:r>
+        <w:t>Modify Game Engine to Support the Scene Object</w:t>
       </w:r>
     </w:p>
     <w:p>
@@ -1243,6 +1188,34 @@
           <w:rFonts w:asciiTheme="minorHAnsi" w:hAnsiTheme="minorHAnsi"/>
         </w:rPr>
         <w:commentReference w:id="8"/>
+      </w:r>
+    </w:p>
+    <w:p>
+      <w:pPr>
+        <w:pStyle w:val="Heading4"/>
+      </w:pPr>
+      <w:r>
+        <w:t>Handle the Unloading and Clean</w:t>
+      </w:r>
+      <w:r>
+        <w:t>ing U</w:t>
+      </w:r>
+      <w:r>
+        <w:t xml:space="preserve">p of </w:t>
+      </w:r>
+      <w:r>
+        <w:t xml:space="preserve">Engine </w:t>
+      </w:r>
+      <w:r>
+        <w:t>Resources</w:t>
+      </w:r>
+    </w:p>
+    <w:p>
+      <w:pPr>
+        <w:pStyle w:val="BodyTextFirst"/>
+      </w:pPr>
+      <w:r>
+        <w:t>TEMP TEXT</w:t>
       </w:r>
     </w:p>
     <w:p>
@@ -1263,30 +1236,27 @@
         <w:t>index.js</w:t>
       </w:r>
       <w:r>
+        <w:t xml:space="preserve"> to</w:t>
+      </w:r>
+      <w:r>
+        <w:t xml:space="preserve"> provide access to the </w:t>
+      </w:r>
+      <w:r>
+        <w:rPr>
+          <w:rStyle w:val="CodeInline"/>
+        </w:rPr>
+        <w:t>Scene</w:t>
+      </w:r>
+      <w:r>
+        <w:t xml:space="preserve"> object </w:t>
+      </w:r>
+      <w:r>
+        <w:t>via its</w:t>
+      </w:r>
+      <w:r>
         <w:t xml:space="preserve"> </w:t>
       </w:r>
       <w:r>
-        <w:t>to</w:t>
-      </w:r>
-      <w:r>
-        <w:t xml:space="preserve"> provide access to the </w:t>
-      </w:r>
-      <w:r>
-        <w:rPr>
-          <w:rStyle w:val="CodeInline"/>
-        </w:rPr>
-        <w:t>Scene</w:t>
-      </w:r>
-      <w:r>
-        <w:t xml:space="preserve"> object </w:t>
-      </w:r>
-      <w:r>
-        <w:t>via its</w:t>
-      </w:r>
-      <w:r>
-        <w:t xml:space="preserve"> </w:t>
-      </w:r>
-      <w:r>
         <w:rPr>
           <w:rStyle w:val="CodeInline"/>
         </w:rPr>
@@ -1318,6 +1288,7 @@
         <w:pStyle w:val="Code"/>
       </w:pPr>
       <w:commentRangeStart w:id="9"/>
+      <w:commentRangeStart w:id="10"/>
       <w:r>
         <w:t>import * as loop from "./core/loop.js";</w:t>
       </w:r>
@@ -1330,6 +1301,15 @@
         </w:rPr>
         <w:commentReference w:id="9"/>
       </w:r>
+      <w:commentRangeEnd w:id="10"/>
+      <w:r>
+        <w:rPr>
+          <w:rStyle w:val="CommentReference"/>
+          <w:rFonts w:asciiTheme="minorHAnsi" w:hAnsiTheme="minorHAnsi"/>
+          <w:noProof w:val="0"/>
+        </w:rPr>
+        <w:commentReference w:id="10"/>
+      </w:r>
     </w:p>
     <w:p>
       <w:pPr>
@@ -1378,7 +1358,6 @@
         <w:pStyle w:val="Code"/>
       </w:pPr>
       <w:r>
-        <w:lastRenderedPageBreak/>
         <w:t xml:space="preserve">    input,</w:t>
       </w:r>
     </w:p>
@@ -1445,8 +1424,8 @@
       <w:pPr>
         <w:pStyle w:val="NumList"/>
       </w:pPr>
-      <w:bookmarkStart w:id="10" w:name="_Hlk69104709"/>
-      <w:commentRangeStart w:id="11"/>
+      <w:bookmarkStart w:id="12" w:name="_Hlk69104709"/>
+      <w:commentRangeStart w:id="13"/>
       <w:r>
         <w:t xml:space="preserve">Add a function to </w:t>
       </w:r>
@@ -1484,21 +1463,22 @@
       <w:r>
         <w:t xml:space="preserve"> as follows. </w:t>
       </w:r>
-      <w:commentRangeEnd w:id="11"/>
+      <w:commentRangeEnd w:id="13"/>
       <w:r>
         <w:rPr>
           <w:rStyle w:val="CommentReference"/>
           <w:rFonts w:asciiTheme="minorHAnsi" w:hAnsiTheme="minorHAnsi"/>
         </w:rPr>
-        <w:commentReference w:id="11"/>
-      </w:r>
-    </w:p>
-    <w:bookmarkEnd w:id="10"/>
-    <w:p>
-      <w:pPr>
-        <w:pStyle w:val="Code"/>
-      </w:pPr>
-      <w:r>
+        <w:commentReference w:id="13"/>
+      </w:r>
+    </w:p>
+    <w:bookmarkEnd w:id="12"/>
+    <w:p>
+      <w:pPr>
+        <w:pStyle w:val="Code"/>
+      </w:pPr>
+      <w:r>
+        <w:lastRenderedPageBreak/>
         <w:t>function cleanUp() {</w:t>
       </w:r>
     </w:p>
@@ -1523,10 +1503,7 @@
         <w:pStyle w:val="Code"/>
       </w:pPr>
       <w:r>
-        <w:t xml:space="preserve">    </w:t>
-      </w:r>
-      <w:r>
-        <w:t>shaderResources.cleanUp();</w:t>
+        <w:t xml:space="preserve">    shaderResources.cleanUp();</w:t>
       </w:r>
     </w:p>
     <w:p>
@@ -1558,10 +1535,7 @@
         <w:pStyle w:val="BodyTextFirst"/>
       </w:pPr>
       <w:r>
-        <w:t>Notice that none of these functions currently exist.</w:t>
-      </w:r>
-      <w:r>
-        <w:t xml:space="preserve"> You will remidy this by adding </w:t>
+        <w:t xml:space="preserve">Notice that none of these functions currently exist. You will remidy this by adding </w:t>
       </w:r>
       <w:proofErr w:type="spellStart"/>
       <w:proofErr w:type="gramStart"/>
@@ -1621,7 +1595,7 @@
       <w:r>
         <w:t xml:space="preserve"> function to </w:t>
       </w:r>
-      <w:bookmarkStart w:id="12" w:name="_Hlk69104781"/>
+      <w:bookmarkStart w:id="14" w:name="_Hlk69104781"/>
       <w:r>
         <w:rPr>
           <w:rStyle w:val="CodeInline"/>
@@ -1631,7 +1605,7 @@
       <w:r>
         <w:t xml:space="preserve"> </w:t>
       </w:r>
-      <w:bookmarkEnd w:id="12"/>
+      <w:bookmarkEnd w:id="14"/>
       <w:r>
         <w:t>as follows.</w:t>
       </w:r>
@@ -1653,31 +1627,15 @@
         <w:pStyle w:val="Code"/>
       </w:pPr>
       <w:r>
-        <w:t xml:space="preserve">function </w:t>
-      </w:r>
-      <w:proofErr w:type="spellStart"/>
-      <w:r>
-        <w:t>cleanUp</w:t>
-      </w:r>
-      <w:proofErr w:type="spellEnd"/>
-      <w:r>
-        <w:t>() {</w:t>
-      </w:r>
-    </w:p>
-    <w:p>
-      <w:pPr>
-        <w:pStyle w:val="Code"/>
-      </w:pPr>
-      <w:r>
-        <w:t xml:space="preserve">    if (</w:t>
-      </w:r>
-      <w:proofErr w:type="spellStart"/>
-      <w:r>
-        <w:t>mLoopRunning</w:t>
-      </w:r>
-      <w:proofErr w:type="spellEnd"/>
-      <w:r>
-        <w:t>) {</w:t>
+        <w:t>function cleanUp() {</w:t>
+      </w:r>
+    </w:p>
+    <w:p>
+      <w:pPr>
+        <w:pStyle w:val="Code"/>
+      </w:pPr>
+      <w:r>
+        <w:t xml:space="preserve">    if (mLoopRunning) {</w:t>
       </w:r>
     </w:p>
     <w:p>
@@ -1706,31 +1664,15 @@
         <w:pStyle w:val="Code"/>
       </w:pPr>
       <w:r>
-        <w:t xml:space="preserve">        </w:t>
-      </w:r>
-      <w:proofErr w:type="spellStart"/>
-      <w:r>
-        <w:t>mCurrentScene.unload</w:t>
-      </w:r>
-      <w:proofErr w:type="spellEnd"/>
-      <w:r>
-        <w:t>();</w:t>
-      </w:r>
-    </w:p>
-    <w:p>
-      <w:pPr>
-        <w:pStyle w:val="Code"/>
-      </w:pPr>
-      <w:r>
-        <w:t xml:space="preserve">        </w:t>
-      </w:r>
-      <w:proofErr w:type="spellStart"/>
-      <w:r>
-        <w:t>mCurrentScene</w:t>
-      </w:r>
-      <w:proofErr w:type="spellEnd"/>
-      <w:r>
-        <w:t xml:space="preserve"> = null;</w:t>
+        <w:t xml:space="preserve">        mCurrentScene.unload();</w:t>
+      </w:r>
+    </w:p>
+    <w:p>
+      <w:pPr>
+        <w:pStyle w:val="Code"/>
+      </w:pPr>
+      <w:r>
+        <w:t xml:space="preserve">        mCurrentScene = null;</w:t>
       </w:r>
     </w:p>
     <w:p>
@@ -1766,7 +1708,7 @@
       <w:pPr>
         <w:pStyle w:val="NumList"/>
       </w:pPr>
-      <w:bookmarkStart w:id="13" w:name="_Hlk69105322"/>
+      <w:bookmarkStart w:id="15" w:name="_Hlk69105322"/>
       <w:r>
         <w:t xml:space="preserve">Add a </w:t>
       </w:r>
@@ -1829,7 +1771,7 @@
         <w:t xml:space="preserve"> is a module you also need to export the function.</w:t>
       </w:r>
     </w:p>
-    <w:bookmarkEnd w:id="13"/>
+    <w:bookmarkEnd w:id="15"/>
     <w:p>
       <w:pPr>
         <w:pStyle w:val="Code"/>
@@ -1995,6 +1937,7 @@
         <w:pStyle w:val="NumList"/>
       </w:pPr>
       <w:r>
+        <w:lastRenderedPageBreak/>
         <w:t xml:space="preserve">Add a </w:t>
       </w:r>
       <w:proofErr w:type="spellStart"/>
@@ -2035,13 +1978,7 @@
         <w:rPr>
           <w:rStyle w:val="CodeInline"/>
         </w:rPr>
-        <w:t>vertex_buffer</w:t>
-      </w:r>
-      <w:r>
-        <w:rPr>
-          <w:rStyle w:val="CodeInline"/>
-        </w:rPr>
-        <w:t>.js</w:t>
+        <w:t>vertex_buffer.js</w:t>
       </w:r>
       <w:r>
         <w:t xml:space="preserve"> is a module you also need to export the function.</w:t>
@@ -2052,7 +1989,6 @@
         <w:pStyle w:val="Code"/>
       </w:pPr>
       <w:r>
-        <w:lastRenderedPageBreak/>
         <w:t xml:space="preserve">function cleanUp() { </w:t>
       </w:r>
     </w:p>
@@ -2108,7 +2044,7 @@
       <w:pPr>
         <w:pStyle w:val="NumList"/>
       </w:pPr>
-      <w:bookmarkStart w:id="14" w:name="_Hlk69105561"/>
+      <w:bookmarkStart w:id="16" w:name="_Hlk69105561"/>
       <w:r>
         <w:t xml:space="preserve">Add a </w:t>
       </w:r>
@@ -2152,7 +2088,7 @@
       <w:r>
         <w:t xml:space="preserve"> as follows. </w:t>
       </w:r>
-      <w:bookmarkEnd w:id="14"/>
+      <w:bookmarkEnd w:id="16"/>
       <w:r>
         <w:t xml:space="preserve">Remember since </w:t>
       </w:r>
@@ -2313,14 +2249,12 @@
       <w:r>
         <w:t xml:space="preserve">the </w:t>
       </w:r>
-      <w:proofErr w:type="spellStart"/>
       <w:r>
         <w:rPr>
           <w:rStyle w:val="CodeInline"/>
         </w:rPr>
         <w:t>SimpleShader</w:t>
       </w:r>
-      <w:proofErr w:type="spellEnd"/>
       <w:r>
         <w:t xml:space="preserve"> object</w:t>
       </w:r>
@@ -2410,17 +2344,17 @@
       <w:pPr>
         <w:pStyle w:val="BodyTextFirst"/>
       </w:pPr>
-      <w:commentRangeStart w:id="15"/>
+      <w:commentRangeStart w:id="17"/>
       <w:r>
         <w:t>TEMP TEXT</w:t>
       </w:r>
-      <w:commentRangeEnd w:id="15"/>
+      <w:commentRangeEnd w:id="17"/>
       <w:r>
         <w:rPr>
           <w:rStyle w:val="CommentReference"/>
           <w:rFonts w:asciiTheme="minorHAnsi" w:hAnsiTheme="minorHAnsi"/>
         </w:rPr>
-        <w:commentReference w:id="15"/>
+        <w:commentReference w:id="17"/>
       </w:r>
     </w:p>
     <w:p>
@@ -2432,6 +2366,7 @@
         </w:numPr>
       </w:pPr>
       <w:r>
+        <w:lastRenderedPageBreak/>
         <w:t>TEMP TEXT</w:t>
       </w:r>
     </w:p>
@@ -2442,7 +2377,7 @@
           <w:rStyle w:val="CodeInline"/>
         </w:rPr>
       </w:pPr>
-      <w:commentRangeStart w:id="16"/>
+      <w:commentRangeStart w:id="18"/>
       <w:r>
         <w:rPr>
           <w:rStyle w:val="CodeInline"/>
@@ -2665,739 +2600,329 @@
         <w:rPr>
           <w:rStyle w:val="CodeInline"/>
         </w:rPr>
+        <w:t>function setGlobalAmbientColor(v) { mGlobalAmbientColor = vec4.fromValues(v[0], v[1], v[2], v[3]); }</w:t>
+      </w:r>
+    </w:p>
+    <w:p>
+      <w:pPr>
+        <w:pStyle w:val="Code"/>
+        <w:rPr>
+          <w:rStyle w:val="CodeInline"/>
+        </w:rPr>
+      </w:pPr>
+    </w:p>
+    <w:p>
+      <w:pPr>
+        <w:pStyle w:val="Code"/>
+        <w:rPr>
+          <w:rStyle w:val="CodeInline"/>
+        </w:rPr>
+      </w:pPr>
+      <w:r>
+        <w:rPr>
+          <w:rStyle w:val="CodeInline"/>
+        </w:rPr>
+        <w:t>// Simple Shader</w:t>
+      </w:r>
+    </w:p>
+    <w:p>
+      <w:pPr>
+        <w:pStyle w:val="Code"/>
+        <w:rPr>
+          <w:rStyle w:val="CodeInline"/>
+        </w:rPr>
+      </w:pPr>
+      <w:r>
+        <w:rPr>
+          <w:rStyle w:val="CodeInline"/>
+        </w:rPr>
+        <w:t xml:space="preserve">let kSimpleVS = "src/glsl_shaders/simple_vs.glsl";  // Path to the VertexShader </w:t>
+      </w:r>
+    </w:p>
+    <w:p>
+      <w:pPr>
+        <w:pStyle w:val="Code"/>
+        <w:rPr>
+          <w:rStyle w:val="CodeInline"/>
+        </w:rPr>
+      </w:pPr>
+      <w:r>
+        <w:rPr>
+          <w:rStyle w:val="CodeInline"/>
+        </w:rPr>
+        <w:t>let kSimpleFS = "src/glsl_shaders/simple_fs.glsl";  // Path to the simple FragmentShader</w:t>
+      </w:r>
+    </w:p>
+    <w:p>
+      <w:pPr>
+        <w:pStyle w:val="Code"/>
+        <w:rPr>
+          <w:rStyle w:val="CodeInline"/>
+        </w:rPr>
+      </w:pPr>
+      <w:r>
+        <w:rPr>
+          <w:rStyle w:val="CodeInline"/>
+        </w:rPr>
+        <w:t>let mConstColorShader = null;</w:t>
+      </w:r>
+    </w:p>
+    <w:p>
+      <w:pPr>
+        <w:pStyle w:val="Code"/>
+        <w:rPr>
+          <w:rStyle w:val="CodeInline"/>
+        </w:rPr>
+      </w:pPr>
+    </w:p>
+    <w:p>
+      <w:pPr>
+        <w:pStyle w:val="Code"/>
+        <w:rPr>
+          <w:rStyle w:val="CodeInline"/>
+        </w:rPr>
+      </w:pPr>
+      <w:r>
+        <w:rPr>
+          <w:rStyle w:val="CodeInline"/>
+        </w:rPr>
+        <w:t>// Texture Shader</w:t>
+      </w:r>
+    </w:p>
+    <w:p>
+      <w:pPr>
+        <w:pStyle w:val="Code"/>
+        <w:rPr>
+          <w:rStyle w:val="CodeInline"/>
+        </w:rPr>
+      </w:pPr>
+      <w:r>
+        <w:rPr>
+          <w:rStyle w:val="CodeInline"/>
+        </w:rPr>
+        <w:t xml:space="preserve">let kTextureVS = "src/glsl_shaders/texture_vs.glsl";  // Path to the VertexShader </w:t>
+      </w:r>
+    </w:p>
+    <w:p>
+      <w:pPr>
+        <w:pStyle w:val="Code"/>
+        <w:rPr>
+          <w:rStyle w:val="CodeInline"/>
+        </w:rPr>
+      </w:pPr>
+      <w:r>
+        <w:rPr>
+          <w:rStyle w:val="CodeInline"/>
+        </w:rPr>
+        <w:t>let kTextureFS = "src/glsl_shaders/texture_fs.glsl";  // Path to the texture FragmentShader</w:t>
+      </w:r>
+    </w:p>
+    <w:p>
+      <w:pPr>
+        <w:pStyle w:val="Code"/>
+        <w:rPr>
+          <w:rStyle w:val="CodeInline"/>
+        </w:rPr>
+      </w:pPr>
+      <w:r>
+        <w:rPr>
+          <w:rStyle w:val="CodeInline"/>
+        </w:rPr>
+        <w:t>let mTextureShader = null;</w:t>
+      </w:r>
+    </w:p>
+    <w:p>
+      <w:pPr>
+        <w:pStyle w:val="Code"/>
+        <w:rPr>
+          <w:rStyle w:val="CodeInline"/>
+        </w:rPr>
+      </w:pPr>
+      <w:r>
+        <w:rPr>
+          <w:rStyle w:val="CodeInline"/>
+        </w:rPr>
+        <w:t>let mSpriteShader = null;</w:t>
+      </w:r>
+    </w:p>
+    <w:p>
+      <w:pPr>
+        <w:pStyle w:val="Code"/>
+        <w:rPr>
+          <w:rStyle w:val="CodeInline"/>
+        </w:rPr>
+      </w:pPr>
+    </w:p>
+    <w:p>
+      <w:pPr>
+        <w:pStyle w:val="Code"/>
+        <w:rPr>
+          <w:rStyle w:val="CodeInline"/>
+        </w:rPr>
+      </w:pPr>
+      <w:r>
+        <w:rPr>
+          <w:rStyle w:val="CodeInline"/>
+        </w:rPr>
+        <w:t>// Line Shader</w:t>
+      </w:r>
+    </w:p>
+    <w:p>
+      <w:pPr>
+        <w:pStyle w:val="Code"/>
+        <w:rPr>
+          <w:rStyle w:val="CodeInline"/>
+        </w:rPr>
+      </w:pPr>
+      <w:r>
+        <w:rPr>
+          <w:rStyle w:val="CodeInline"/>
+        </w:rPr>
+        <w:t>let kLineFS = "src/glsl_shaders/line_fs.glsl";        // Path to the Line FragmentShader</w:t>
+      </w:r>
+    </w:p>
+    <w:p>
+      <w:pPr>
+        <w:pStyle w:val="Code"/>
+        <w:rPr>
+          <w:rStyle w:val="CodeInline"/>
+        </w:rPr>
+      </w:pPr>
+      <w:r>
+        <w:rPr>
+          <w:rStyle w:val="CodeInline"/>
+        </w:rPr>
+        <w:t>let mLineShader = null;</w:t>
+      </w:r>
+    </w:p>
+    <w:p>
+      <w:pPr>
+        <w:pStyle w:val="Code"/>
+        <w:rPr>
+          <w:rStyle w:val="CodeInline"/>
+        </w:rPr>
+      </w:pPr>
+    </w:p>
+    <w:p>
+      <w:pPr>
+        <w:pStyle w:val="Code"/>
+        <w:rPr>
+          <w:rStyle w:val="CodeInline"/>
+        </w:rPr>
+      </w:pPr>
+    </w:p>
+    <w:p>
+      <w:pPr>
+        <w:pStyle w:val="Code"/>
+        <w:rPr>
+          <w:rStyle w:val="CodeInline"/>
+        </w:rPr>
+      </w:pPr>
+      <w:r>
+        <w:rPr>
+          <w:rStyle w:val="CodeInline"/>
+        </w:rPr>
+        <w:t>// Light Shader</w:t>
+      </w:r>
+    </w:p>
+    <w:p>
+      <w:pPr>
+        <w:pStyle w:val="Code"/>
+        <w:rPr>
+          <w:rStyle w:val="CodeInline"/>
+        </w:rPr>
+      </w:pPr>
+      <w:r>
+        <w:rPr>
+          <w:rStyle w:val="CodeInline"/>
+        </w:rPr>
+        <w:t>let kLightFS = "src/glsl_shader/light_fs.glsl";  // Path to the Light FragmentShader</w:t>
+      </w:r>
+    </w:p>
+    <w:p>
+      <w:pPr>
+        <w:pStyle w:val="Code"/>
+        <w:rPr>
+          <w:rStyle w:val="CodeInline"/>
+        </w:rPr>
+      </w:pPr>
+      <w:r>
+        <w:rPr>
+          <w:rStyle w:val="CodeInline"/>
+        </w:rPr>
+        <w:t>let mLightShader = null;</w:t>
+      </w:r>
+    </w:p>
+    <w:p>
+      <w:pPr>
+        <w:pStyle w:val="Code"/>
+        <w:rPr>
+          <w:rStyle w:val="CodeInline"/>
+        </w:rPr>
+      </w:pPr>
+    </w:p>
+    <w:p>
+      <w:pPr>
+        <w:pStyle w:val="Code"/>
+        <w:rPr>
+          <w:rStyle w:val="CodeInline"/>
+        </w:rPr>
+      </w:pPr>
+      <w:r>
+        <w:rPr>
+          <w:rStyle w:val="CodeInline"/>
+        </w:rPr>
+        <w:t>// Illumination Shader</w:t>
+      </w:r>
+    </w:p>
+    <w:p>
+      <w:pPr>
+        <w:pStyle w:val="Code"/>
+        <w:rPr>
+          <w:rStyle w:val="CodeInline"/>
+        </w:rPr>
+      </w:pPr>
+      <w:r>
+        <w:rPr>
+          <w:rStyle w:val="CodeInline"/>
+        </w:rPr>
+        <w:t>let kIllumFS = "src/glsl_shader/illum_fs.glsl";  // Path to the Illumination FragmentShader</w:t>
+      </w:r>
+    </w:p>
+    <w:p>
+      <w:pPr>
+        <w:pStyle w:val="Code"/>
+        <w:rPr>
+          <w:rStyle w:val="CodeInline"/>
+        </w:rPr>
+      </w:pPr>
+      <w:r>
+        <w:rPr>
+          <w:rStyle w:val="CodeInline"/>
+        </w:rPr>
+        <w:t>let mIllumShader = null;</w:t>
+      </w:r>
+    </w:p>
+    <w:p>
+      <w:pPr>
+        <w:pStyle w:val="Code"/>
+        <w:rPr>
+          <w:rStyle w:val="CodeInline"/>
+        </w:rPr>
+      </w:pPr>
+    </w:p>
+    <w:p>
+      <w:pPr>
+        <w:pStyle w:val="Code"/>
+        <w:rPr>
+          <w:rStyle w:val="CodeInline"/>
+        </w:rPr>
+      </w:pPr>
+      <w:r>
+        <w:rPr>
+          <w:rStyle w:val="CodeInline"/>
+        </w:rPr>
         <w:lastRenderedPageBreak/>
-        <w:t>function setGlobalAmbientColor(v) { mGlobalAmbientColor = vec4.fromValues(v[0], v[1], v[2], v[3]); }</w:t>
-      </w:r>
-    </w:p>
-    <w:p>
-      <w:pPr>
-        <w:pStyle w:val="Code"/>
-        <w:rPr>
-          <w:rStyle w:val="CodeInline"/>
-        </w:rPr>
-      </w:pPr>
-    </w:p>
-    <w:p>
-      <w:pPr>
-        <w:pStyle w:val="Code"/>
-        <w:rPr>
-          <w:rStyle w:val="CodeInline"/>
-        </w:rPr>
-      </w:pPr>
-      <w:r>
-        <w:rPr>
-          <w:rStyle w:val="CodeInline"/>
-        </w:rPr>
-        <w:t>// Simple Shader</w:t>
-      </w:r>
-    </w:p>
-    <w:p>
-      <w:pPr>
-        <w:pStyle w:val="Code"/>
-        <w:rPr>
-          <w:rStyle w:val="CodeInline"/>
-        </w:rPr>
-      </w:pPr>
-      <w:r>
-        <w:rPr>
-          <w:rStyle w:val="CodeInline"/>
-        </w:rPr>
-        <w:t xml:space="preserve">let kSimpleVS = "src/glsl_shaders/simple_vs.glsl";  // Path to the VertexShader </w:t>
-      </w:r>
-    </w:p>
-    <w:p>
-      <w:pPr>
-        <w:pStyle w:val="Code"/>
-        <w:rPr>
-          <w:rStyle w:val="CodeInline"/>
-        </w:rPr>
-      </w:pPr>
-      <w:r>
-        <w:rPr>
-          <w:rStyle w:val="CodeInline"/>
-        </w:rPr>
-        <w:t>let kSimpleFS = "src/glsl_shaders/simple_fs.glsl";  // Path to the simple FragmentShader</w:t>
-      </w:r>
-    </w:p>
-    <w:p>
-      <w:pPr>
-        <w:pStyle w:val="Code"/>
-        <w:rPr>
-          <w:rStyle w:val="CodeInline"/>
-        </w:rPr>
-      </w:pPr>
-      <w:r>
-        <w:rPr>
-          <w:rStyle w:val="CodeInline"/>
-        </w:rPr>
-        <w:t xml:space="preserve">let </w:t>
-      </w:r>
-      <w:proofErr w:type="spellStart"/>
-      <w:r>
-        <w:rPr>
-          <w:rStyle w:val="CodeInline"/>
-        </w:rPr>
-        <w:t>mConstColorShader</w:t>
-      </w:r>
-      <w:proofErr w:type="spellEnd"/>
-      <w:r>
-        <w:rPr>
-          <w:rStyle w:val="CodeInline"/>
-        </w:rPr>
-        <w:t xml:space="preserve"> = null;</w:t>
-      </w:r>
-    </w:p>
-    <w:p>
-      <w:pPr>
-        <w:pStyle w:val="Code"/>
-        <w:rPr>
-          <w:rStyle w:val="CodeInline"/>
-        </w:rPr>
-      </w:pPr>
-    </w:p>
-    <w:p>
-      <w:pPr>
-        <w:pStyle w:val="Code"/>
-        <w:rPr>
-          <w:rStyle w:val="CodeInline"/>
-        </w:rPr>
-      </w:pPr>
-      <w:r>
-        <w:rPr>
-          <w:rStyle w:val="CodeInline"/>
-        </w:rPr>
-        <w:t>// Texture Shader</w:t>
-      </w:r>
-    </w:p>
-    <w:p>
-      <w:pPr>
-        <w:pStyle w:val="Code"/>
-        <w:rPr>
-          <w:rStyle w:val="CodeInline"/>
-        </w:rPr>
-      </w:pPr>
-      <w:r>
-        <w:rPr>
-          <w:rStyle w:val="CodeInline"/>
-        </w:rPr>
-        <w:t xml:space="preserve">let </w:t>
-      </w:r>
-      <w:proofErr w:type="spellStart"/>
-      <w:r>
-        <w:rPr>
-          <w:rStyle w:val="CodeInline"/>
-        </w:rPr>
-        <w:t>kTextureVS</w:t>
-      </w:r>
-      <w:proofErr w:type="spellEnd"/>
-      <w:r>
-        <w:rPr>
-          <w:rStyle w:val="CodeInline"/>
-        </w:rPr>
-        <w:t xml:space="preserve"> = "</w:t>
-      </w:r>
-      <w:proofErr w:type="spellStart"/>
-      <w:r>
-        <w:rPr>
-          <w:rStyle w:val="CodeInline"/>
-        </w:rPr>
-        <w:t>src</w:t>
-      </w:r>
-      <w:proofErr w:type="spellEnd"/>
-      <w:r>
-        <w:rPr>
-          <w:rStyle w:val="CodeInline"/>
-        </w:rPr>
-        <w:t>/</w:t>
-      </w:r>
-      <w:proofErr w:type="spellStart"/>
-      <w:r>
-        <w:rPr>
-          <w:rStyle w:val="CodeInline"/>
-        </w:rPr>
-        <w:t>glsl_shaders</w:t>
-      </w:r>
-      <w:proofErr w:type="spellEnd"/>
-      <w:r>
-        <w:rPr>
-          <w:rStyle w:val="CodeInline"/>
-        </w:rPr>
-        <w:t>/</w:t>
-      </w:r>
-      <w:proofErr w:type="spellStart"/>
-      <w:r>
-        <w:rPr>
-          <w:rStyle w:val="CodeInline"/>
-        </w:rPr>
-        <w:t>texture_vs.glsl</w:t>
-      </w:r>
-      <w:proofErr w:type="spellEnd"/>
-      <w:r>
-        <w:rPr>
-          <w:rStyle w:val="CodeInline"/>
-        </w:rPr>
-        <w:t xml:space="preserve">";  // Path to the </w:t>
-      </w:r>
-      <w:proofErr w:type="spellStart"/>
-      <w:r>
-        <w:rPr>
-          <w:rStyle w:val="CodeInline"/>
-        </w:rPr>
-        <w:t>VertexShader</w:t>
-      </w:r>
-      <w:proofErr w:type="spellEnd"/>
-      <w:r>
-        <w:rPr>
-          <w:rStyle w:val="CodeInline"/>
-        </w:rPr>
-        <w:t xml:space="preserve"> </w:t>
-      </w:r>
-    </w:p>
-    <w:p>
-      <w:pPr>
-        <w:pStyle w:val="Code"/>
-        <w:rPr>
-          <w:rStyle w:val="CodeInline"/>
-        </w:rPr>
-      </w:pPr>
-      <w:r>
-        <w:rPr>
-          <w:rStyle w:val="CodeInline"/>
-        </w:rPr>
-        <w:t xml:space="preserve">let </w:t>
-      </w:r>
-      <w:proofErr w:type="spellStart"/>
-      <w:r>
-        <w:rPr>
-          <w:rStyle w:val="CodeInline"/>
-        </w:rPr>
-        <w:t>kTextureFS</w:t>
-      </w:r>
-      <w:proofErr w:type="spellEnd"/>
-      <w:r>
-        <w:rPr>
-          <w:rStyle w:val="CodeInline"/>
-        </w:rPr>
-        <w:t xml:space="preserve"> = "</w:t>
-      </w:r>
-      <w:proofErr w:type="spellStart"/>
-      <w:r>
-        <w:rPr>
-          <w:rStyle w:val="CodeInline"/>
-        </w:rPr>
-        <w:t>src</w:t>
-      </w:r>
-      <w:proofErr w:type="spellEnd"/>
-      <w:r>
-        <w:rPr>
-          <w:rStyle w:val="CodeInline"/>
-        </w:rPr>
-        <w:t>/</w:t>
-      </w:r>
-      <w:proofErr w:type="spellStart"/>
-      <w:r>
-        <w:rPr>
-          <w:rStyle w:val="CodeInline"/>
-        </w:rPr>
-        <w:t>glsl_shaders</w:t>
-      </w:r>
-      <w:proofErr w:type="spellEnd"/>
-      <w:r>
-        <w:rPr>
-          <w:rStyle w:val="CodeInline"/>
-        </w:rPr>
-        <w:t>/</w:t>
-      </w:r>
-      <w:proofErr w:type="spellStart"/>
-      <w:r>
-        <w:rPr>
-          <w:rStyle w:val="CodeInline"/>
-        </w:rPr>
-        <w:t>texture_fs.glsl</w:t>
-      </w:r>
-      <w:proofErr w:type="spellEnd"/>
-      <w:r>
-        <w:rPr>
-          <w:rStyle w:val="CodeInline"/>
-        </w:rPr>
-        <w:t xml:space="preserve">";  // Path to the texture </w:t>
-      </w:r>
-      <w:proofErr w:type="spellStart"/>
-      <w:r>
-        <w:rPr>
-          <w:rStyle w:val="CodeInline"/>
-        </w:rPr>
-        <w:t>FragmentShader</w:t>
-      </w:r>
-      <w:proofErr w:type="spellEnd"/>
-    </w:p>
-    <w:p>
-      <w:pPr>
-        <w:pStyle w:val="Code"/>
-        <w:rPr>
-          <w:rStyle w:val="CodeInline"/>
-        </w:rPr>
-      </w:pPr>
-      <w:r>
-        <w:rPr>
-          <w:rStyle w:val="CodeInline"/>
-        </w:rPr>
-        <w:t xml:space="preserve">let </w:t>
-      </w:r>
-      <w:proofErr w:type="spellStart"/>
-      <w:r>
-        <w:rPr>
-          <w:rStyle w:val="CodeInline"/>
-        </w:rPr>
-        <w:t>mTextureShader</w:t>
-      </w:r>
-      <w:proofErr w:type="spellEnd"/>
-      <w:r>
-        <w:rPr>
-          <w:rStyle w:val="CodeInline"/>
-        </w:rPr>
-        <w:t xml:space="preserve"> = null;</w:t>
-      </w:r>
-    </w:p>
-    <w:p>
-      <w:pPr>
-        <w:pStyle w:val="Code"/>
-        <w:rPr>
-          <w:rStyle w:val="CodeInline"/>
-        </w:rPr>
-      </w:pPr>
-      <w:r>
-        <w:rPr>
-          <w:rStyle w:val="CodeInline"/>
-        </w:rPr>
-        <w:t xml:space="preserve">let </w:t>
-      </w:r>
-      <w:proofErr w:type="spellStart"/>
-      <w:r>
-        <w:rPr>
-          <w:rStyle w:val="CodeInline"/>
-        </w:rPr>
-        <w:t>mSpriteShader</w:t>
-      </w:r>
-      <w:proofErr w:type="spellEnd"/>
-      <w:r>
-        <w:rPr>
-          <w:rStyle w:val="CodeInline"/>
-        </w:rPr>
-        <w:t xml:space="preserve"> = null;</w:t>
-      </w:r>
-    </w:p>
-    <w:p>
-      <w:pPr>
-        <w:pStyle w:val="Code"/>
-        <w:rPr>
-          <w:rStyle w:val="CodeInline"/>
-        </w:rPr>
-      </w:pPr>
-    </w:p>
-    <w:p>
-      <w:pPr>
-        <w:pStyle w:val="Code"/>
-        <w:rPr>
-          <w:rStyle w:val="CodeInline"/>
-        </w:rPr>
-      </w:pPr>
-      <w:r>
-        <w:rPr>
-          <w:rStyle w:val="CodeInline"/>
-        </w:rPr>
-        <w:t>// Line Shader</w:t>
-      </w:r>
-    </w:p>
-    <w:p>
-      <w:pPr>
-        <w:pStyle w:val="Code"/>
-        <w:rPr>
-          <w:rStyle w:val="CodeInline"/>
-        </w:rPr>
-      </w:pPr>
-      <w:r>
-        <w:rPr>
-          <w:rStyle w:val="CodeInline"/>
-        </w:rPr>
-        <w:t xml:space="preserve">let </w:t>
-      </w:r>
-      <w:proofErr w:type="spellStart"/>
-      <w:r>
-        <w:rPr>
-          <w:rStyle w:val="CodeInline"/>
-        </w:rPr>
-        <w:t>kLineFS</w:t>
-      </w:r>
-      <w:proofErr w:type="spellEnd"/>
-      <w:r>
-        <w:rPr>
-          <w:rStyle w:val="CodeInline"/>
-        </w:rPr>
-        <w:t xml:space="preserve"> = "</w:t>
-      </w:r>
-      <w:proofErr w:type="spellStart"/>
-      <w:r>
-        <w:rPr>
-          <w:rStyle w:val="CodeInline"/>
-        </w:rPr>
-        <w:t>src</w:t>
-      </w:r>
-      <w:proofErr w:type="spellEnd"/>
-      <w:r>
-        <w:rPr>
-          <w:rStyle w:val="CodeInline"/>
-        </w:rPr>
-        <w:t>/</w:t>
-      </w:r>
-      <w:proofErr w:type="spellStart"/>
-      <w:r>
-        <w:rPr>
-          <w:rStyle w:val="CodeInline"/>
-        </w:rPr>
-        <w:t>glsl_shaders</w:t>
-      </w:r>
-      <w:proofErr w:type="spellEnd"/>
-      <w:r>
-        <w:rPr>
-          <w:rStyle w:val="CodeInline"/>
-        </w:rPr>
-        <w:t>/</w:t>
-      </w:r>
-      <w:proofErr w:type="spellStart"/>
-      <w:r>
-        <w:rPr>
-          <w:rStyle w:val="CodeInline"/>
-        </w:rPr>
-        <w:t>line_fs.glsl</w:t>
-      </w:r>
-      <w:proofErr w:type="spellEnd"/>
-      <w:r>
-        <w:rPr>
-          <w:rStyle w:val="CodeInline"/>
-        </w:rPr>
-        <w:t xml:space="preserve">";        // Path to the Line </w:t>
-      </w:r>
-      <w:proofErr w:type="spellStart"/>
-      <w:r>
-        <w:rPr>
-          <w:rStyle w:val="CodeInline"/>
-        </w:rPr>
-        <w:t>FragmentShader</w:t>
-      </w:r>
-      <w:proofErr w:type="spellEnd"/>
-    </w:p>
-    <w:p>
-      <w:pPr>
-        <w:pStyle w:val="Code"/>
-        <w:rPr>
-          <w:rStyle w:val="CodeInline"/>
-        </w:rPr>
-      </w:pPr>
-      <w:r>
-        <w:rPr>
-          <w:rStyle w:val="CodeInline"/>
-        </w:rPr>
-        <w:t xml:space="preserve">let </w:t>
-      </w:r>
-      <w:proofErr w:type="spellStart"/>
-      <w:r>
-        <w:rPr>
-          <w:rStyle w:val="CodeInline"/>
-        </w:rPr>
-        <w:t>mLineShader</w:t>
-      </w:r>
-      <w:proofErr w:type="spellEnd"/>
-      <w:r>
-        <w:rPr>
-          <w:rStyle w:val="CodeInline"/>
-        </w:rPr>
-        <w:t xml:space="preserve"> = null;</w:t>
-      </w:r>
-    </w:p>
-    <w:p>
-      <w:pPr>
-        <w:pStyle w:val="Code"/>
-        <w:rPr>
-          <w:rStyle w:val="CodeInline"/>
-        </w:rPr>
-      </w:pPr>
-    </w:p>
-    <w:p>
-      <w:pPr>
-        <w:pStyle w:val="Code"/>
-        <w:rPr>
-          <w:rStyle w:val="CodeInline"/>
-        </w:rPr>
-      </w:pPr>
-    </w:p>
-    <w:p>
-      <w:pPr>
-        <w:pStyle w:val="Code"/>
-        <w:rPr>
-          <w:rStyle w:val="CodeInline"/>
-        </w:rPr>
-      </w:pPr>
-      <w:r>
-        <w:rPr>
-          <w:rStyle w:val="CodeInline"/>
-        </w:rPr>
-        <w:t>// Light Shader</w:t>
-      </w:r>
-    </w:p>
-    <w:p>
-      <w:pPr>
-        <w:pStyle w:val="Code"/>
-        <w:rPr>
-          <w:rStyle w:val="CodeInline"/>
-        </w:rPr>
-      </w:pPr>
-      <w:r>
-        <w:rPr>
-          <w:rStyle w:val="CodeInline"/>
-        </w:rPr>
-        <w:t xml:space="preserve">let </w:t>
-      </w:r>
-      <w:proofErr w:type="spellStart"/>
-      <w:r>
-        <w:rPr>
-          <w:rStyle w:val="CodeInline"/>
-        </w:rPr>
-        <w:t>kLightFS</w:t>
-      </w:r>
-      <w:proofErr w:type="spellEnd"/>
-      <w:r>
-        <w:rPr>
-          <w:rStyle w:val="CodeInline"/>
-        </w:rPr>
-        <w:t xml:space="preserve"> = "</w:t>
-      </w:r>
-      <w:proofErr w:type="spellStart"/>
-      <w:r>
-        <w:rPr>
-          <w:rStyle w:val="CodeInline"/>
-        </w:rPr>
-        <w:t>src</w:t>
-      </w:r>
-      <w:proofErr w:type="spellEnd"/>
-      <w:r>
-        <w:rPr>
-          <w:rStyle w:val="CodeInline"/>
-        </w:rPr>
-        <w:t>/</w:t>
-      </w:r>
-      <w:proofErr w:type="spellStart"/>
-      <w:r>
-        <w:rPr>
-          <w:rStyle w:val="CodeInline"/>
-        </w:rPr>
-        <w:t>glsl_shader</w:t>
-      </w:r>
-      <w:proofErr w:type="spellEnd"/>
-      <w:r>
-        <w:rPr>
-          <w:rStyle w:val="CodeInline"/>
-        </w:rPr>
-        <w:t>/</w:t>
-      </w:r>
-      <w:proofErr w:type="spellStart"/>
-      <w:r>
-        <w:rPr>
-          <w:rStyle w:val="CodeInline"/>
-        </w:rPr>
-        <w:t>light_fs.glsl</w:t>
-      </w:r>
-      <w:proofErr w:type="spellEnd"/>
-      <w:r>
-        <w:rPr>
-          <w:rStyle w:val="CodeInline"/>
-        </w:rPr>
-        <w:t xml:space="preserve">";  // Path to the Light </w:t>
-      </w:r>
-      <w:proofErr w:type="spellStart"/>
-      <w:r>
-        <w:rPr>
-          <w:rStyle w:val="CodeInline"/>
-        </w:rPr>
-        <w:t>FragmentShader</w:t>
-      </w:r>
-      <w:proofErr w:type="spellEnd"/>
-    </w:p>
-    <w:p>
-      <w:pPr>
-        <w:pStyle w:val="Code"/>
-        <w:rPr>
-          <w:rStyle w:val="CodeInline"/>
-        </w:rPr>
-      </w:pPr>
-      <w:r>
-        <w:rPr>
-          <w:rStyle w:val="CodeInline"/>
-        </w:rPr>
-        <w:t xml:space="preserve">let </w:t>
-      </w:r>
-      <w:proofErr w:type="spellStart"/>
-      <w:r>
-        <w:rPr>
-          <w:rStyle w:val="CodeInline"/>
-        </w:rPr>
-        <w:t>mLightShader</w:t>
-      </w:r>
-      <w:proofErr w:type="spellEnd"/>
-      <w:r>
-        <w:rPr>
-          <w:rStyle w:val="CodeInline"/>
-        </w:rPr>
-        <w:t xml:space="preserve"> = null;</w:t>
-      </w:r>
-    </w:p>
-    <w:p>
-      <w:pPr>
-        <w:pStyle w:val="Code"/>
-        <w:rPr>
-          <w:rStyle w:val="CodeInline"/>
-        </w:rPr>
-      </w:pPr>
-    </w:p>
-    <w:p>
-      <w:pPr>
-        <w:pStyle w:val="Code"/>
-        <w:rPr>
-          <w:rStyle w:val="CodeInline"/>
-        </w:rPr>
-      </w:pPr>
-      <w:r>
-        <w:rPr>
-          <w:rStyle w:val="CodeInline"/>
-        </w:rPr>
-        <w:t>// Illumination Shader</w:t>
-      </w:r>
-    </w:p>
-    <w:p>
-      <w:pPr>
-        <w:pStyle w:val="Code"/>
-        <w:rPr>
-          <w:rStyle w:val="CodeInline"/>
-        </w:rPr>
-      </w:pPr>
-      <w:r>
-        <w:rPr>
-          <w:rStyle w:val="CodeInline"/>
-        </w:rPr>
-        <w:t xml:space="preserve">let </w:t>
-      </w:r>
-      <w:proofErr w:type="spellStart"/>
-      <w:r>
-        <w:rPr>
-          <w:rStyle w:val="CodeInline"/>
-        </w:rPr>
-        <w:t>kIllumFS</w:t>
-      </w:r>
-      <w:proofErr w:type="spellEnd"/>
-      <w:r>
-        <w:rPr>
-          <w:rStyle w:val="CodeInline"/>
-        </w:rPr>
-        <w:t xml:space="preserve"> = "</w:t>
-      </w:r>
-      <w:proofErr w:type="spellStart"/>
-      <w:r>
-        <w:rPr>
-          <w:rStyle w:val="CodeInline"/>
-        </w:rPr>
-        <w:t>src</w:t>
-      </w:r>
-      <w:proofErr w:type="spellEnd"/>
-      <w:r>
-        <w:rPr>
-          <w:rStyle w:val="CodeInline"/>
-        </w:rPr>
-        <w:t>/</w:t>
-      </w:r>
-      <w:proofErr w:type="spellStart"/>
-      <w:r>
-        <w:rPr>
-          <w:rStyle w:val="CodeInline"/>
-        </w:rPr>
-        <w:t>glsl_shader</w:t>
-      </w:r>
-      <w:proofErr w:type="spellEnd"/>
-      <w:r>
-        <w:rPr>
-          <w:rStyle w:val="CodeInline"/>
-        </w:rPr>
-        <w:t>/</w:t>
-      </w:r>
-      <w:proofErr w:type="spellStart"/>
-      <w:r>
-        <w:rPr>
-          <w:rStyle w:val="CodeInline"/>
-        </w:rPr>
-        <w:t>illum_fs.glsl</w:t>
-      </w:r>
-      <w:proofErr w:type="spellEnd"/>
-      <w:r>
-        <w:rPr>
-          <w:rStyle w:val="CodeInline"/>
-        </w:rPr>
-        <w:t xml:space="preserve">";  // Path to the Illumination </w:t>
-      </w:r>
-      <w:proofErr w:type="spellStart"/>
-      <w:r>
-        <w:rPr>
-          <w:rStyle w:val="CodeInline"/>
-        </w:rPr>
-        <w:t>FragmentShader</w:t>
-      </w:r>
-      <w:proofErr w:type="spellEnd"/>
-    </w:p>
-    <w:p>
-      <w:pPr>
-        <w:pStyle w:val="Code"/>
-        <w:rPr>
-          <w:rStyle w:val="CodeInline"/>
-        </w:rPr>
-      </w:pPr>
-      <w:r>
-        <w:rPr>
-          <w:rStyle w:val="CodeInline"/>
-        </w:rPr>
-        <w:t xml:space="preserve">let </w:t>
-      </w:r>
-      <w:proofErr w:type="spellStart"/>
-      <w:r>
-        <w:rPr>
-          <w:rStyle w:val="CodeInline"/>
-        </w:rPr>
-        <w:t>mIllumShader</w:t>
-      </w:r>
-      <w:proofErr w:type="spellEnd"/>
-      <w:r>
-        <w:rPr>
-          <w:rStyle w:val="CodeInline"/>
-        </w:rPr>
-        <w:t xml:space="preserve"> = null;</w:t>
-      </w:r>
-    </w:p>
-    <w:p>
-      <w:pPr>
-        <w:pStyle w:val="Code"/>
-        <w:rPr>
-          <w:rStyle w:val="CodeInline"/>
-        </w:rPr>
-      </w:pPr>
-    </w:p>
-    <w:p>
-      <w:pPr>
-        <w:pStyle w:val="Code"/>
-        <w:rPr>
-          <w:rStyle w:val="CodeInline"/>
-        </w:rPr>
-      </w:pPr>
-      <w:r>
-        <w:rPr>
-          <w:rStyle w:val="CodeInline"/>
-        </w:rPr>
         <w:t>// Default font</w:t>
       </w:r>
     </w:p>
@@ -3816,161 +3341,161 @@
         <w:rPr>
           <w:rStyle w:val="CodeInline"/>
         </w:rPr>
+        <w:t>function init() {</w:t>
+      </w:r>
+    </w:p>
+    <w:p>
+      <w:pPr>
+        <w:pStyle w:val="Code"/>
+        <w:rPr>
+          <w:rStyle w:val="CodeInline"/>
+        </w:rPr>
+      </w:pPr>
+      <w:r>
+        <w:rPr>
+          <w:rStyle w:val="CodeInline"/>
+        </w:rPr>
+        <w:t xml:space="preserve">    let loadPromise = new Promise(</w:t>
+      </w:r>
+    </w:p>
+    <w:p>
+      <w:pPr>
+        <w:pStyle w:val="Code"/>
+        <w:rPr>
+          <w:rStyle w:val="CodeInline"/>
+        </w:rPr>
+      </w:pPr>
+      <w:r>
+        <w:rPr>
+          <w:rStyle w:val="CodeInline"/>
+        </w:rPr>
+        <w:t xml:space="preserve">        async function (resolve) {</w:t>
+      </w:r>
+    </w:p>
+    <w:p>
+      <w:pPr>
+        <w:pStyle w:val="Code"/>
+        <w:rPr>
+          <w:rStyle w:val="CodeInline"/>
+        </w:rPr>
+      </w:pPr>
+      <w:r>
+        <w:rPr>
+          <w:rStyle w:val="CodeInline"/>
+        </w:rPr>
+        <w:t xml:space="preserve">            await Promise.all([</w:t>
+      </w:r>
+    </w:p>
+    <w:p>
+      <w:pPr>
+        <w:pStyle w:val="Code"/>
+        <w:rPr>
+          <w:rStyle w:val="CodeInline"/>
+        </w:rPr>
+      </w:pPr>
+      <w:r>
+        <w:rPr>
+          <w:rStyle w:val="CodeInline"/>
+        </w:rPr>
+        <w:t xml:space="preserve">                core.text.load(kSimpleVS),</w:t>
+      </w:r>
+    </w:p>
+    <w:p>
+      <w:pPr>
+        <w:pStyle w:val="Code"/>
+        <w:rPr>
+          <w:rStyle w:val="CodeInline"/>
+        </w:rPr>
+      </w:pPr>
+      <w:r>
+        <w:rPr>
+          <w:rStyle w:val="CodeInline"/>
+        </w:rPr>
+        <w:t xml:space="preserve">                core.text.load(kSimpleFS),</w:t>
+      </w:r>
+    </w:p>
+    <w:p>
+      <w:pPr>
+        <w:pStyle w:val="Code"/>
+        <w:rPr>
+          <w:rStyle w:val="CodeInline"/>
+        </w:rPr>
+      </w:pPr>
+      <w:r>
+        <w:rPr>
+          <w:rStyle w:val="CodeInline"/>
+        </w:rPr>
+        <w:t xml:space="preserve">                core.text.load(kTextureVS),</w:t>
+      </w:r>
+    </w:p>
+    <w:p>
+      <w:pPr>
+        <w:pStyle w:val="Code"/>
+        <w:rPr>
+          <w:rStyle w:val="CodeInline"/>
+        </w:rPr>
+      </w:pPr>
+      <w:r>
+        <w:rPr>
+          <w:rStyle w:val="CodeInline"/>
+        </w:rPr>
+        <w:t xml:space="preserve">                core.text.load(kTextureFS),</w:t>
+      </w:r>
+    </w:p>
+    <w:p>
+      <w:pPr>
+        <w:pStyle w:val="Code"/>
+        <w:rPr>
+          <w:rStyle w:val="CodeInline"/>
+        </w:rPr>
+      </w:pPr>
+      <w:r>
+        <w:rPr>
+          <w:rStyle w:val="CodeInline"/>
+        </w:rPr>
+        <w:t xml:space="preserve">                core.text.load(kLineFS),</w:t>
+      </w:r>
+    </w:p>
+    <w:p>
+      <w:pPr>
+        <w:pStyle w:val="Code"/>
+        <w:rPr>
+          <w:rStyle w:val="CodeInline"/>
+        </w:rPr>
+      </w:pPr>
+      <w:r>
+        <w:rPr>
+          <w:rStyle w:val="CodeInline"/>
+        </w:rPr>
+        <w:t xml:space="preserve">                core.text.load(kLightFS),</w:t>
+      </w:r>
+    </w:p>
+    <w:p>
+      <w:pPr>
+        <w:pStyle w:val="Code"/>
+        <w:rPr>
+          <w:rStyle w:val="CodeInline"/>
+        </w:rPr>
+      </w:pPr>
+      <w:r>
+        <w:rPr>
+          <w:rStyle w:val="CodeInline"/>
+        </w:rPr>
+        <w:t xml:space="preserve">                core.text.load(kIllumFS),</w:t>
+      </w:r>
+    </w:p>
+    <w:p>
+      <w:pPr>
+        <w:pStyle w:val="Code"/>
+        <w:rPr>
+          <w:rStyle w:val="CodeInline"/>
+        </w:rPr>
+      </w:pPr>
+      <w:r>
+        <w:rPr>
+          <w:rStyle w:val="CodeInline"/>
+        </w:rPr>
         <w:lastRenderedPageBreak/>
-        <w:t>function init() {</w:t>
-      </w:r>
-    </w:p>
-    <w:p>
-      <w:pPr>
-        <w:pStyle w:val="Code"/>
-        <w:rPr>
-          <w:rStyle w:val="CodeInline"/>
-        </w:rPr>
-      </w:pPr>
-      <w:r>
-        <w:rPr>
-          <w:rStyle w:val="CodeInline"/>
-        </w:rPr>
-        <w:t xml:space="preserve">    let loadPromise = new Promise(</w:t>
-      </w:r>
-    </w:p>
-    <w:p>
-      <w:pPr>
-        <w:pStyle w:val="Code"/>
-        <w:rPr>
-          <w:rStyle w:val="CodeInline"/>
-        </w:rPr>
-      </w:pPr>
-      <w:r>
-        <w:rPr>
-          <w:rStyle w:val="CodeInline"/>
-        </w:rPr>
-        <w:t xml:space="preserve">        async function (resolve) {</w:t>
-      </w:r>
-    </w:p>
-    <w:p>
-      <w:pPr>
-        <w:pStyle w:val="Code"/>
-        <w:rPr>
-          <w:rStyle w:val="CodeInline"/>
-        </w:rPr>
-      </w:pPr>
-      <w:r>
-        <w:rPr>
-          <w:rStyle w:val="CodeInline"/>
-        </w:rPr>
-        <w:t xml:space="preserve">            await Promise.all([</w:t>
-      </w:r>
-    </w:p>
-    <w:p>
-      <w:pPr>
-        <w:pStyle w:val="Code"/>
-        <w:rPr>
-          <w:rStyle w:val="CodeInline"/>
-        </w:rPr>
-      </w:pPr>
-      <w:r>
-        <w:rPr>
-          <w:rStyle w:val="CodeInline"/>
-        </w:rPr>
-        <w:t xml:space="preserve">                core.text.load(kSimpleVS),</w:t>
-      </w:r>
-    </w:p>
-    <w:p>
-      <w:pPr>
-        <w:pStyle w:val="Code"/>
-        <w:rPr>
-          <w:rStyle w:val="CodeInline"/>
-        </w:rPr>
-      </w:pPr>
-      <w:r>
-        <w:rPr>
-          <w:rStyle w:val="CodeInline"/>
-        </w:rPr>
-        <w:t xml:space="preserve">                core.text.load(kSimpleFS),</w:t>
-      </w:r>
-    </w:p>
-    <w:p>
-      <w:pPr>
-        <w:pStyle w:val="Code"/>
-        <w:rPr>
-          <w:rStyle w:val="CodeInline"/>
-        </w:rPr>
-      </w:pPr>
-      <w:r>
-        <w:rPr>
-          <w:rStyle w:val="CodeInline"/>
-        </w:rPr>
-        <w:t xml:space="preserve">                core.text.load(kTextureVS),</w:t>
-      </w:r>
-    </w:p>
-    <w:p>
-      <w:pPr>
-        <w:pStyle w:val="Code"/>
-        <w:rPr>
-          <w:rStyle w:val="CodeInline"/>
-        </w:rPr>
-      </w:pPr>
-      <w:r>
-        <w:rPr>
-          <w:rStyle w:val="CodeInline"/>
-        </w:rPr>
-        <w:t xml:space="preserve">                core.text.load(kTextureFS),</w:t>
-      </w:r>
-    </w:p>
-    <w:p>
-      <w:pPr>
-        <w:pStyle w:val="Code"/>
-        <w:rPr>
-          <w:rStyle w:val="CodeInline"/>
-        </w:rPr>
-      </w:pPr>
-      <w:r>
-        <w:rPr>
-          <w:rStyle w:val="CodeInline"/>
-        </w:rPr>
-        <w:t xml:space="preserve">                core.text.load(kLineFS),</w:t>
-      </w:r>
-    </w:p>
-    <w:p>
-      <w:pPr>
-        <w:pStyle w:val="Code"/>
-        <w:rPr>
-          <w:rStyle w:val="CodeInline"/>
-        </w:rPr>
-      </w:pPr>
-      <w:r>
-        <w:rPr>
-          <w:rStyle w:val="CodeInline"/>
-        </w:rPr>
-        <w:t xml:space="preserve">                core.text.load(kLightFS),</w:t>
-      </w:r>
-    </w:p>
-    <w:p>
-      <w:pPr>
-        <w:pStyle w:val="Code"/>
-        <w:rPr>
-          <w:rStyle w:val="CodeInline"/>
-        </w:rPr>
-      </w:pPr>
-      <w:r>
-        <w:rPr>
-          <w:rStyle w:val="CodeInline"/>
-        </w:rPr>
-        <w:t xml:space="preserve">                core.text.load(kIllumFS),</w:t>
-      </w:r>
-    </w:p>
-    <w:p>
-      <w:pPr>
-        <w:pStyle w:val="Code"/>
-        <w:rPr>
-          <w:rStyle w:val="CodeInline"/>
-        </w:rPr>
-      </w:pPr>
-      <w:r>
-        <w:rPr>
-          <w:rStyle w:val="CodeInline"/>
-        </w:rPr>
         <w:t xml:space="preserve">                font.load(kDefaultFont)</w:t>
       </w:r>
     </w:p>
@@ -4371,14 +3896,14 @@
         </w:rPr>
         <w:t>}</w:t>
       </w:r>
-      <w:commentRangeEnd w:id="16"/>
+      <w:commentRangeEnd w:id="18"/>
       <w:r>
         <w:rPr>
           <w:rStyle w:val="CommentReference"/>
           <w:rFonts w:asciiTheme="minorHAnsi" w:hAnsiTheme="minorHAnsi"/>
           <w:noProof w:val="0"/>
         </w:rPr>
-        <w:commentReference w:id="16"/>
+        <w:commentReference w:id="18"/>
       </w:r>
     </w:p>
     <w:p>
@@ -4493,6 +4018,7 @@
         </w:numPr>
       </w:pPr>
       <w:r>
+        <w:lastRenderedPageBreak/>
         <w:t xml:space="preserve">Create a new XML scene file in the </w:t>
       </w:r>
       <w:r>
@@ -4538,7 +4064,6 @@
         <w:pStyle w:val="Code"/>
       </w:pPr>
       <w:r>
-        <w:lastRenderedPageBreak/>
         <w:t>&lt;!--  *** be careful!! comma (,) is not a supported syntax!!  --&gt;</w:t>
       </w:r>
     </w:p>
@@ -4811,52 +4336,46 @@
         </w:rPr>
         <w:t xml:space="preserve">class BlueLevel </w:t>
       </w:r>
-      <w:commentRangeStart w:id="17"/>
+      <w:commentRangeStart w:id="19"/>
       <w:r>
         <w:rPr>
           <w:rStyle w:val="CodeBold"/>
         </w:rPr>
         <w:t xml:space="preserve">extends </w:t>
       </w:r>
-      <w:commentRangeEnd w:id="17"/>
+      <w:commentRangeEnd w:id="19"/>
       <w:r>
         <w:rPr>
           <w:rStyle w:val="CommentReference"/>
           <w:rFonts w:asciiTheme="minorHAnsi" w:hAnsiTheme="minorHAnsi"/>
           <w:noProof w:val="0"/>
         </w:rPr>
-        <w:commentReference w:id="17"/>
+        <w:commentReference w:id="19"/>
       </w:r>
       <w:r>
         <w:rPr>
           <w:rStyle w:val="CodeBold"/>
         </w:rPr>
-        <w:t>engine.Scene {</w:t>
-      </w:r>
+        <w:t xml:space="preserve">engine.Scene { </w:t>
+      </w:r>
+      <w:commentRangeStart w:id="20"/>
       <w:r>
         <w:rPr>
           <w:rStyle w:val="CodeBold"/>
         </w:rPr>
-        <w:t xml:space="preserve"> </w:t>
-      </w:r>
-      <w:commentRangeStart w:id="18"/>
+        <w:t xml:space="preserve">… </w:t>
+      </w:r>
+      <w:commentRangeEnd w:id="20"/>
       <w:r>
         <w:rPr>
           <w:rStyle w:val="CodeBold"/>
         </w:rPr>
-        <w:t xml:space="preserve">… </w:t>
-      </w:r>
-      <w:commentRangeEnd w:id="18"/>
+        <w:commentReference w:id="20"/>
+      </w:r>
       <w:r>
         <w:rPr>
           <w:rStyle w:val="CodeBold"/>
         </w:rPr>
-        <w:commentReference w:id="18"/>
-      </w:r>
-      <w:r>
-        <w:rPr>
-          <w:rStyle w:val="CodeBold"/>
-        </w:rPr>
         <w:t>}</w:t>
       </w:r>
     </w:p>
@@ -4995,7 +4514,7 @@
       <w:pPr>
         <w:pStyle w:val="Code"/>
       </w:pPr>
-      <w:commentRangeStart w:id="19"/>
+      <w:commentRangeStart w:id="21"/>
       <w:r>
         <w:t xml:space="preserve">    init() {</w:t>
       </w:r>
@@ -5457,14 +4976,14 @@
       <w:r>
         <w:t xml:space="preserve">    }</w:t>
       </w:r>
-      <w:commentRangeEnd w:id="19"/>
+      <w:commentRangeEnd w:id="21"/>
       <w:r>
         <w:rPr>
           <w:rStyle w:val="CommentReference"/>
           <w:rFonts w:asciiTheme="minorHAnsi" w:hAnsiTheme="minorHAnsi"/>
           <w:noProof w:val="0"/>
         </w:rPr>
-        <w:commentReference w:id="19"/>
+        <w:commentReference w:id="21"/>
       </w:r>
     </w:p>
     <w:p>
@@ -5525,11 +5044,7 @@
         <w:t>s</w:t>
       </w:r>
       <w:r>
-        <w:t xml:space="preserve"> for the completion of the load </w:t>
-      </w:r>
-      <w:r>
-        <w:lastRenderedPageBreak/>
-        <w:t xml:space="preserve">process before calling the </w:t>
+        <w:t xml:space="preserve"> for the completion of the load process before calling the </w:t>
       </w:r>
       <w:proofErr w:type="spellStart"/>
       <w:proofErr w:type="gramStart"/>
@@ -5627,7 +5142,11 @@
         <w:t>()</w:t>
       </w:r>
       <w:r>
-        <w:t xml:space="preserve"> function when the transition condition becomes favorable, in this case when the rectangle approaches and touches the left boundary from the right. Recall that the </w:t>
+        <w:t xml:space="preserve"> function when the transition condition becomes favorable, in this case when the rectangle approaches </w:t>
+      </w:r>
+      <w:r>
+        <w:lastRenderedPageBreak/>
+        <w:t xml:space="preserve">and touches the left boundary from the right. Recall that the </w:t>
       </w:r>
       <w:proofErr w:type="spellStart"/>
       <w:proofErr w:type="gramStart"/>
@@ -5753,7 +5272,7 @@
       <w:r>
         <w:t xml:space="preserve">, is created and passed to the </w:t>
       </w:r>
-      <w:commentRangeStart w:id="20"/>
+      <w:commentRangeStart w:id="22"/>
       <w:proofErr w:type="spellStart"/>
       <w:r>
         <w:rPr>
@@ -5771,13 +5290,13 @@
       <w:r>
         <w:t xml:space="preserve"> </w:t>
       </w:r>
-      <w:commentRangeEnd w:id="20"/>
+      <w:commentRangeEnd w:id="22"/>
       <w:r>
         <w:rPr>
           <w:rStyle w:val="CommentReference"/>
           <w:rFonts w:asciiTheme="minorHAnsi" w:hAnsiTheme="minorHAnsi"/>
         </w:rPr>
-        <w:commentReference w:id="20"/>
+        <w:commentReference w:id="22"/>
       </w:r>
       <w:r>
         <w:t xml:space="preserve">function, which will load, initialize, and run the </w:t>
@@ -5839,18 +5358,16 @@
       <w:r>
         <w:t xml:space="preserve"> where the simple scene will include a camera and two </w:t>
       </w:r>
-      <w:proofErr w:type="spellStart"/>
       <w:r>
         <w:rPr>
           <w:rStyle w:val="CodeInline"/>
         </w:rPr>
         <w:t>Renderable</w:t>
       </w:r>
-      <w:proofErr w:type="spellEnd"/>
       <w:r>
         <w:t xml:space="preserve"> objects. </w:t>
       </w:r>
-      <w:commentRangeStart w:id="21"/>
+      <w:commentRangeStart w:id="23"/>
       <w:r>
         <w:t xml:space="preserve">The major distinction is that </w:t>
       </w:r>
@@ -5890,13 +5407,13 @@
       <w:r>
         <w:t xml:space="preserve"> function and does not load its scene from an external file.</w:t>
       </w:r>
-      <w:commentRangeEnd w:id="21"/>
+      <w:commentRangeEnd w:id="23"/>
       <w:r>
         <w:rPr>
           <w:rStyle w:val="CommentReference"/>
           <w:rFonts w:asciiTheme="minorHAnsi" w:hAnsiTheme="minorHAnsi"/>
         </w:rPr>
-        <w:commentReference w:id="21"/>
+        <w:commentReference w:id="23"/>
       </w:r>
       <w:r>
         <w:t xml:space="preserve"> As in the case of </w:t>
@@ -5921,6 +5438,7 @@
           <w:numId w:val="26"/>
         </w:numPr>
       </w:pPr>
+      <w:commentRangeStart w:id="24"/>
       <w:r>
         <w:t xml:space="preserve">Change </w:t>
       </w:r>
@@ -5958,6 +5476,14 @@
       </w:r>
       <w:r>
         <w:t xml:space="preserve"> object.</w:t>
+      </w:r>
+      <w:commentRangeEnd w:id="24"/>
+      <w:r>
+        <w:rPr>
+          <w:rStyle w:val="CommentReference"/>
+          <w:rFonts w:asciiTheme="minorHAnsi" w:hAnsiTheme="minorHAnsi"/>
+        </w:rPr>
+        <w:commentReference w:id="24"/>
       </w:r>
     </w:p>
     <w:p>
@@ -6008,19 +5534,19 @@
         </w:rPr>
         <w:t xml:space="preserve"> </w:t>
       </w:r>
-      <w:commentRangeStart w:id="22"/>
+      <w:commentRangeStart w:id="25"/>
       <w:r>
         <w:rPr>
           <w:rStyle w:val="CodeInline"/>
         </w:rPr>
         <w:t xml:space="preserve">… </w:t>
       </w:r>
-      <w:commentRangeEnd w:id="22"/>
+      <w:commentRangeEnd w:id="25"/>
       <w:r>
         <w:rPr>
           <w:rStyle w:val="CommentReference"/>
         </w:rPr>
-        <w:commentReference w:id="22"/>
+        <w:commentReference w:id="25"/>
       </w:r>
       <w:r>
         <w:rPr>
@@ -6033,7 +5559,7 @@
       <w:pPr>
         <w:pStyle w:val="NumList"/>
       </w:pPr>
-      <w:commentRangeStart w:id="23"/>
+      <w:commentRangeStart w:id="26"/>
       <w:r>
         <w:t xml:space="preserve">The </w:t>
       </w:r>
@@ -6051,23 +5577,23 @@
       <w:r>
         <w:t>.</w:t>
       </w:r>
-      <w:commentRangeEnd w:id="23"/>
+      <w:commentRangeEnd w:id="26"/>
       <w:r>
         <w:rPr>
           <w:rStyle w:val="CommentReference"/>
           <w:rFonts w:asciiTheme="minorHAnsi" w:hAnsiTheme="minorHAnsi"/>
         </w:rPr>
-        <w:commentReference w:id="23"/>
+        <w:commentReference w:id="26"/>
       </w:r>
     </w:p>
     <w:p/>
     <w:sectPr>
-      <w:headerReference w:type="even" r:id="rId12"/>
-      <w:headerReference w:type="default" r:id="rId13"/>
-      <w:footerReference w:type="even" r:id="rId14"/>
-      <w:footerReference w:type="default" r:id="rId15"/>
-      <w:headerReference w:type="first" r:id="rId16"/>
-      <w:footerReference w:type="first" r:id="rId17"/>
+      <w:headerReference w:type="even" r:id="rId11"/>
+      <w:headerReference w:type="default" r:id="rId12"/>
+      <w:footerReference w:type="even" r:id="rId13"/>
+      <w:footerReference w:type="default" r:id="rId14"/>
+      <w:headerReference w:type="first" r:id="rId15"/>
+      <w:footerReference w:type="first" r:id="rId16"/>
       <w:pgSz w:w="10800" w:h="13320" w:code="64"/>
       <w:pgMar w:top="540" w:right="1080" w:bottom="540" w:left="1080" w:header="540" w:footer="547" w:gutter="0"/>
       <w:cols w:space="720"/>
@@ -6079,7 +5605,7 @@
 </file>
 
 <file path=word/comments.xml><?xml version="1.0" encoding="utf-8"?>
-<w:comments xmlns:wpc="http://schemas.microsoft.com/office/word/2010/wordprocessingCanvas" xmlns:cx="http://schemas.microsoft.com/office/drawing/2014/chartex" xmlns:cx1="http://schemas.microsoft.com/office/drawing/2015/9/8/chartex" xmlns:cx2="http://schemas.microsoft.com/office/drawing/2015/10/21/chartex" xmlns:cx3="http://schemas.microsoft.com/office/drawing/2016/5/9/chartex" xmlns:cx4="http://schemas.microsoft.com/office/drawing/2016/5/10/chartex" xmlns:cx5="http://schemas.microsoft.com/office/drawing/2016/5/11/chartex" xmlns:cx6="http://schemas.microsoft.com/office/drawing/2016/5/12/chartex" xmlns:cx7="http://schemas.microsoft.com/office/drawing/2016/5/13/chartex" xmlns:cx8="http://schemas.microsoft.com/office/drawing/2016/5/14/chartex" xmlns:mc="http://schemas.openxmlformats.org/markup-compatibility/2006" xmlns:aink="http://schemas.microsoft.com/office/drawing/2016/ink" xmlns:am3d="http://schemas.microsoft.com/office/drawing/2017/model3d" xmlns:o="urn:schemas-microsoft-com:office:office" xmlns:r="http://schemas.openxmlformats.org/officeDocument/2006/relationships" xmlns:m="http://schemas.openxmlformats.org/officeDocument/2006/math" xmlns:v="urn:schemas-microsoft-com:vml" xmlns:wp14="http://schemas.microsoft.com/office/word/2010/wordprocessingDrawing" xmlns:wp="http://schemas.openxmlformats.org/drawingml/2006/wordprocessingDrawing" xmlns:w10="urn:schemas-microsoft-com:office:word" xmlns:w="http://schemas.openxmlformats.org/wordprocessingml/2006/main" xmlns:w14="http://schemas.microsoft.com/office/word/2010/wordml" xmlns:w15="http://schemas.microsoft.com/office/word/2012/wordml" xmlns:w16cex="http://schemas.microsoft.com/office/word/2018/wordml/cex" xmlns:w16cid="http://schemas.microsoft.com/office/word/2016/wordml/cid" xmlns:w16="http://schemas.microsoft.com/office/word/2018/wordml" xmlns:w16se="http://schemas.microsoft.com/office/word/2015/wordml/symex" xmlns:wpg="http://schemas.microsoft.com/office/word/2010/wordprocessingGroup" xmlns:wpi="http://schemas.microsoft.com/office/word/2010/wordprocessingInk" xmlns:wne="http://schemas.microsoft.com/office/word/2006/wordml" xmlns:wps="http://schemas.microsoft.com/office/word/2010/wordprocessingShape" mc:Ignorable="w14 w15 w16se w16cid w16 w16cex wp14">
+<w:comments xmlns:wpc="http://schemas.microsoft.com/office/word/2010/wordprocessingCanvas" xmlns:cx="http://schemas.microsoft.com/office/drawing/2014/chartex" xmlns:cx1="http://schemas.microsoft.com/office/drawing/2015/9/8/chartex" xmlns:cx2="http://schemas.microsoft.com/office/drawing/2015/10/21/chartex" xmlns:cx3="http://schemas.microsoft.com/office/drawing/2016/5/9/chartex" xmlns:cx4="http://schemas.microsoft.com/office/drawing/2016/5/10/chartex" xmlns:cx5="http://schemas.microsoft.com/office/drawing/2016/5/11/chartex" xmlns:cx6="http://schemas.microsoft.com/office/drawing/2016/5/12/chartex" xmlns:cx7="http://schemas.microsoft.com/office/drawing/2016/5/13/chartex" xmlns:cx8="http://schemas.microsoft.com/office/drawing/2016/5/14/chartex" xmlns:mc="http://schemas.openxmlformats.org/markup-compatibility/2006" xmlns:aink="http://schemas.microsoft.com/office/drawing/2016/ink" xmlns:am3d="http://schemas.microsoft.com/office/drawing/2017/model3d" xmlns:o="urn:schemas-microsoft-com:office:office" xmlns:r="http://schemas.openxmlformats.org/officeDocument/2006/relationships" xmlns:m="http://schemas.openxmlformats.org/officeDocument/2006/math" xmlns:v="urn:schemas-microsoft-com:vml" xmlns:wp14="http://schemas.microsoft.com/office/word/2010/wordprocessingDrawing" xmlns:wp="http://schemas.openxmlformats.org/drawingml/2006/wordprocessingDrawing" xmlns:w10="urn:schemas-microsoft-com:office:word" xmlns:w="http://schemas.openxmlformats.org/wordprocessingml/2006/main" xmlns:w14="http://schemas.microsoft.com/office/word/2010/wordml" xmlns:w15="http://schemas.microsoft.com/office/word/2012/wordml" xmlns:w16cid="http://schemas.microsoft.com/office/word/2016/wordml/cid" xmlns:w16se="http://schemas.microsoft.com/office/word/2015/wordml/symex" xmlns:wpg="http://schemas.microsoft.com/office/word/2010/wordprocessingGroup" xmlns:wpi="http://schemas.microsoft.com/office/word/2010/wordprocessingInk" xmlns:wne="http://schemas.microsoft.com/office/word/2006/wordml" xmlns:wps="http://schemas.microsoft.com/office/word/2010/wordprocessingShape" mc:Ignorable="w14 w15 w16se w16cid wp14">
   <w:comment w:id="0" w:author="Jeb Pavleas" w:date="2021-04-12T07:45:00Z" w:initials="JP">
     <w:p>
       <w:pPr>
@@ -6194,7 +5720,7 @@
       </w:pPr>
     </w:p>
   </w:comment>
-  <w:comment w:id="7" w:author="Jeb Pavleas" w:date="2021-04-12T07:04:00Z" w:initials="JP">
+  <w:comment w:id="7" w:author="Kelvin Sung" w:date="2021-04-12T15:38:00Z" w:initials="KS">
     <w:p>
       <w:pPr>
         <w:pStyle w:val="CommentText"/>
@@ -6206,29 +5732,63 @@
         <w:annotationRef/>
       </w:r>
       <w:r>
+        <w:t xml:space="preserve">Client will call </w:t>
+      </w:r>
+    </w:p>
+    <w:p>
+      <w:pPr>
+        <w:pStyle w:val="CommentText"/>
+      </w:pPr>
+    </w:p>
+    <w:p>
+      <w:pPr>
+        <w:pStyle w:val="CommentText"/>
+      </w:pPr>
+      <w:proofErr w:type="spellStart"/>
+      <w:proofErr w:type="gramStart"/>
+      <w:r>
+        <w:t>this.next</w:t>
+      </w:r>
+      <w:proofErr w:type="spellEnd"/>
+      <w:proofErr w:type="gramEnd"/>
+      <w:r>
+        <w:t xml:space="preserve">()  </w:t>
+      </w:r>
+      <w:r>
+        <w:sym w:font="Wingdings" w:char="F0DF"/>
+      </w:r>
+      <w:r>
+        <w:t xml:space="preserve"> to go to next Level</w:t>
+      </w:r>
+    </w:p>
+    <w:p>
+      <w:pPr>
+        <w:pStyle w:val="CommentText"/>
+      </w:pPr>
+    </w:p>
+    <w:p>
+      <w:pPr>
+        <w:pStyle w:val="CommentText"/>
+      </w:pPr>
+      <w:r>
+        <w:t>Stop will be stop and unload</w:t>
+      </w:r>
+    </w:p>
+  </w:comment>
+  <w:comment w:id="8" w:author="Jeb Pavleas" w:date="2021-04-12T07:04:00Z" w:initials="JP">
+    <w:p>
+      <w:pPr>
+        <w:pStyle w:val="CommentText"/>
+      </w:pPr>
+      <w:r>
+        <w:rPr>
+          <w:rStyle w:val="CommentReference"/>
+        </w:rPr>
+        <w:annotationRef/>
+      </w:r>
+      <w:r>
         <w:t>Few sentences on scene engine relationship</w:t>
       </w:r>
-    </w:p>
-  </w:comment>
-  <w:comment w:id="8" w:author="Jeb Pavleas" w:date="2021-04-12T07:12:00Z" w:initials="JP">
-    <w:p>
-      <w:pPr>
-        <w:pStyle w:val="CommentText"/>
-      </w:pPr>
-      <w:r>
-        <w:rPr>
-          <w:rStyle w:val="CommentReference"/>
-        </w:rPr>
-        <w:annotationRef/>
-      </w:r>
-      <w:r>
-        <w:t xml:space="preserve">Discussion on why clean up is needed with scene changing now being added memory </w:t>
-      </w:r>
-      <w:proofErr w:type="spellStart"/>
-      <w:r>
-        <w:t>etc</w:t>
-      </w:r>
-      <w:proofErr w:type="spellEnd"/>
     </w:p>
   </w:comment>
   <w:comment w:id="9" w:author="Jeb Pavleas" w:date="2021-04-12T07:06:00Z" w:initials="JP">
@@ -6247,7 +5807,7 @@
       </w:r>
     </w:p>
   </w:comment>
-  <w:comment w:id="11" w:author="Jeb Pavleas" w:date="2021-04-12T07:41:00Z" w:initials="JP">
+  <w:comment w:id="10" w:author="Kelvin Sung" w:date="2021-04-12T15:49:00Z" w:initials="KS">
     <w:p>
       <w:pPr>
         <w:pStyle w:val="CommentText"/>
@@ -6258,6 +5818,27 @@
         </w:rPr>
         <w:annotationRef/>
       </w:r>
+      <w:r>
+        <w:t xml:space="preserve">Missed the </w:t>
+      </w:r>
+      <w:r>
+        <w:t>loop.cleanUp()</w:t>
+      </w:r>
+      <w:bookmarkStart w:id="11" w:name="_GoBack"/>
+      <w:bookmarkEnd w:id="11"/>
+    </w:p>
+  </w:comment>
+  <w:comment w:id="13" w:author="Jeb Pavleas" w:date="2021-04-12T07:41:00Z" w:initials="JP">
+    <w:p>
+      <w:pPr>
+        <w:pStyle w:val="CommentText"/>
+      </w:pPr>
+      <w:r>
+        <w:rPr>
+          <w:rStyle w:val="CommentReference"/>
+        </w:rPr>
+        <w:annotationRef/>
+      </w:r>
       <w:proofErr w:type="spellStart"/>
       <w:r>
         <w:t>Repeatative</w:t>
@@ -6268,7 +5849,7 @@
       </w:r>
     </w:p>
   </w:comment>
-  <w:comment w:id="15" w:author="Jeb Pavleas" w:date="2021-04-12T07:09:00Z" w:initials="JP">
+  <w:comment w:id="17" w:author="Jeb Pavleas" w:date="2021-04-12T07:09:00Z" w:initials="JP">
     <w:p>
       <w:pPr>
         <w:pStyle w:val="CommentText"/>
@@ -6290,7 +5871,7 @@
       </w:r>
     </w:p>
   </w:comment>
-  <w:comment w:id="16" w:author="Jeb Pavleas" w:date="2021-04-12T06:48:00Z" w:initials="JP">
+  <w:comment w:id="18" w:author="Jeb Pavleas" w:date="2021-04-12T06:48:00Z" w:initials="JP">
     <w:p>
       <w:pPr>
         <w:pStyle w:val="CommentText"/>
@@ -6306,7 +5887,7 @@
       </w:r>
     </w:p>
   </w:comment>
-  <w:comment w:id="17" w:author="Jeb Pavleas" w:date="2021-04-12T05:23:00Z" w:initials="JP">
+  <w:comment w:id="19" w:author="Jeb Pavleas" w:date="2021-04-12T05:23:00Z" w:initials="JP">
     <w:p>
       <w:pPr>
         <w:pStyle w:val="CommentText"/>
@@ -6322,7 +5903,7 @@
       </w:r>
     </w:p>
   </w:comment>
-  <w:comment w:id="18" w:author="Jeb Pavleas" w:date="2021-04-12T05:19:00Z" w:initials="JP">
+  <w:comment w:id="20" w:author="Jeb Pavleas" w:date="2021-04-12T05:19:00Z" w:initials="JP">
     <w:p>
       <w:pPr>
         <w:pStyle w:val="CommentText"/>
@@ -6338,7 +5919,7 @@
       </w:r>
     </w:p>
   </w:comment>
-  <w:comment w:id="19" w:author="Jeb Pavleas" w:date="2021-04-12T06:47:00Z" w:initials="JP">
+  <w:comment w:id="21" w:author="Jeb Pavleas" w:date="2021-04-12T06:47:00Z" w:initials="JP">
     <w:p>
       <w:pPr>
         <w:pStyle w:val="CommentText"/>
@@ -6376,50 +5957,22 @@
         <w:rPr>
           <w:rStyle w:val="CodeInline"/>
         </w:rPr>
-        <w:t xml:space="preserve">    // … identical to </w:t>
-      </w:r>
-      <w:proofErr w:type="spellStart"/>
-      <w:r>
-        <w:rPr>
-          <w:rStyle w:val="CodeInline"/>
-        </w:rPr>
-        <w:t>MyGame.initialize</w:t>
-      </w:r>
-      <w:proofErr w:type="spellEnd"/>
-      <w:r>
-        <w:rPr>
-          <w:rStyle w:val="CodeInline"/>
-        </w:rPr>
-        <w:t xml:space="preserve"> from previous project …</w:t>
-      </w:r>
-    </w:p>
-    <w:p>
-      <w:pPr>
-        <w:pStyle w:val="Code"/>
-      </w:pPr>
-      <w:r>
-        <w:rPr>
-          <w:rStyle w:val="CodeInline"/>
-        </w:rPr>
-        <w:t xml:space="preserve">    // … parse the scene from the </w:t>
-      </w:r>
-      <w:proofErr w:type="spellStart"/>
-      <w:r>
-        <w:rPr>
-          <w:rStyle w:val="CodeInline"/>
-        </w:rPr>
-        <w:t>this.kSceneFile</w:t>
-      </w:r>
-      <w:proofErr w:type="spellEnd"/>
-      <w:r>
-        <w:rPr>
-          <w:rStyle w:val="CodeInline"/>
-        </w:rPr>
-        <w:t xml:space="preserve"> …</w:t>
+        <w:t xml:space="preserve">    // … identical to MyGame.initialize from previous project …</w:t>
+      </w:r>
+    </w:p>
+    <w:p>
+      <w:pPr>
+        <w:pStyle w:val="Code"/>
+      </w:pPr>
+      <w:r>
+        <w:rPr>
+          <w:rStyle w:val="CodeInline"/>
+        </w:rPr>
+        <w:t xml:space="preserve">    // … parse the scene from the this.kSceneFile …</w:t>
       </w:r>
     </w:p>
   </w:comment>
-  <w:comment w:id="20" w:author="Jeb Pavleas" w:date="2021-04-12T06:05:00Z" w:initials="JP">
+  <w:comment w:id="22" w:author="Jeb Pavleas" w:date="2021-04-12T06:05:00Z" w:initials="JP">
     <w:p>
       <w:pPr>
         <w:pStyle w:val="CommentText"/>
@@ -6435,7 +5988,7 @@
       </w:r>
     </w:p>
   </w:comment>
-  <w:comment w:id="21" w:author="Jeb Pavleas" w:date="2021-04-12T06:10:00Z" w:initials="JP">
+  <w:comment w:id="23" w:author="Jeb Pavleas" w:date="2021-04-12T06:10:00Z" w:initials="JP">
     <w:p>
       <w:pPr>
         <w:pStyle w:val="CommentText"/>
@@ -6454,7 +6007,7 @@
       </w:r>
     </w:p>
   </w:comment>
-  <w:comment w:id="22" w:author="Jeb Pavleas" w:date="2021-04-12T07:48:00Z" w:initials="JP">
+  <w:comment w:id="24" w:author="Kelvin Sung" w:date="2021-04-12T15:47:00Z" w:initials="KS">
     <w:p>
       <w:pPr>
         <w:pStyle w:val="CommentText"/>
@@ -6466,11 +6019,27 @@
         <w:annotationRef/>
       </w:r>
       <w:r>
+        <w:t>Point out we have removed the loop.js with the new Scene.js object</w:t>
+      </w:r>
+    </w:p>
+  </w:comment>
+  <w:comment w:id="25" w:author="Jeb Pavleas" w:date="2021-04-12T07:48:00Z" w:initials="JP">
+    <w:p>
+      <w:pPr>
+        <w:pStyle w:val="CommentText"/>
+      </w:pPr>
+      <w:r>
+        <w:rPr>
+          <w:rStyle w:val="CommentReference"/>
+        </w:rPr>
+        <w:annotationRef/>
+      </w:r>
+      <w:r>
         <w:t>Match check</w:t>
       </w:r>
     </w:p>
   </w:comment>
-  <w:comment w:id="23" w:author="Jeb Pavleas" w:date="2021-04-12T07:42:00Z" w:initials="JP">
+  <w:comment w:id="26" w:author="Jeb Pavleas" w:date="2021-04-12T07:42:00Z" w:initials="JP">
     <w:p>
       <w:pPr>
         <w:pStyle w:val="CommentText"/>
@@ -6493,15 +6062,16 @@
 </file>
 
 <file path=word/commentsExtended.xml><?xml version="1.0" encoding="utf-8"?>
-<w15:commentsEx xmlns:wpc="http://schemas.microsoft.com/office/word/2010/wordprocessingCanvas" xmlns:cx="http://schemas.microsoft.com/office/drawing/2014/chartex" xmlns:cx1="http://schemas.microsoft.com/office/drawing/2015/9/8/chartex" xmlns:cx2="http://schemas.microsoft.com/office/drawing/2015/10/21/chartex" xmlns:cx3="http://schemas.microsoft.com/office/drawing/2016/5/9/chartex" xmlns:cx4="http://schemas.microsoft.com/office/drawing/2016/5/10/chartex" xmlns:cx5="http://schemas.microsoft.com/office/drawing/2016/5/11/chartex" xmlns:cx6="http://schemas.microsoft.com/office/drawing/2016/5/12/chartex" xmlns:cx7="http://schemas.microsoft.com/office/drawing/2016/5/13/chartex" xmlns:cx8="http://schemas.microsoft.com/office/drawing/2016/5/14/chartex" xmlns:mc="http://schemas.openxmlformats.org/markup-compatibility/2006" xmlns:aink="http://schemas.microsoft.com/office/drawing/2016/ink" xmlns:am3d="http://schemas.microsoft.com/office/drawing/2017/model3d" xmlns:o="urn:schemas-microsoft-com:office:office" xmlns:r="http://schemas.openxmlformats.org/officeDocument/2006/relationships" xmlns:m="http://schemas.openxmlformats.org/officeDocument/2006/math" xmlns:v="urn:schemas-microsoft-com:vml" xmlns:wp14="http://schemas.microsoft.com/office/word/2010/wordprocessingDrawing" xmlns:wp="http://schemas.openxmlformats.org/drawingml/2006/wordprocessingDrawing" xmlns:w10="urn:schemas-microsoft-com:office:word" xmlns:w="http://schemas.openxmlformats.org/wordprocessingml/2006/main" xmlns:w14="http://schemas.microsoft.com/office/word/2010/wordml" xmlns:w15="http://schemas.microsoft.com/office/word/2012/wordml" xmlns:w16cex="http://schemas.microsoft.com/office/word/2018/wordml/cex" xmlns:w16cid="http://schemas.microsoft.com/office/word/2016/wordml/cid" xmlns:w16="http://schemas.microsoft.com/office/word/2018/wordml" xmlns:w16se="http://schemas.microsoft.com/office/word/2015/wordml/symex" xmlns:wpg="http://schemas.microsoft.com/office/word/2010/wordprocessingGroup" xmlns:wpi="http://schemas.microsoft.com/office/word/2010/wordprocessingInk" xmlns:wne="http://schemas.microsoft.com/office/word/2006/wordml" xmlns:wps="http://schemas.microsoft.com/office/word/2010/wordprocessingShape" mc:Ignorable="w14 w15 w16se w16cid w16 w16cex wp14">
+<w15:commentsEx xmlns:wpc="http://schemas.microsoft.com/office/word/2010/wordprocessingCanvas" xmlns:cx="http://schemas.microsoft.com/office/drawing/2014/chartex" xmlns:cx1="http://schemas.microsoft.com/office/drawing/2015/9/8/chartex" xmlns:cx2="http://schemas.microsoft.com/office/drawing/2015/10/21/chartex" xmlns:cx3="http://schemas.microsoft.com/office/drawing/2016/5/9/chartex" xmlns:cx4="http://schemas.microsoft.com/office/drawing/2016/5/10/chartex" xmlns:cx5="http://schemas.microsoft.com/office/drawing/2016/5/11/chartex" xmlns:cx6="http://schemas.microsoft.com/office/drawing/2016/5/12/chartex" xmlns:cx7="http://schemas.microsoft.com/office/drawing/2016/5/13/chartex" xmlns:cx8="http://schemas.microsoft.com/office/drawing/2016/5/14/chartex" xmlns:mc="http://schemas.openxmlformats.org/markup-compatibility/2006" xmlns:aink="http://schemas.microsoft.com/office/drawing/2016/ink" xmlns:am3d="http://schemas.microsoft.com/office/drawing/2017/model3d" xmlns:o="urn:schemas-microsoft-com:office:office" xmlns:r="http://schemas.openxmlformats.org/officeDocument/2006/relationships" xmlns:m="http://schemas.openxmlformats.org/officeDocument/2006/math" xmlns:v="urn:schemas-microsoft-com:vml" xmlns:wp14="http://schemas.microsoft.com/office/word/2010/wordprocessingDrawing" xmlns:wp="http://schemas.openxmlformats.org/drawingml/2006/wordprocessingDrawing" xmlns:w10="urn:schemas-microsoft-com:office:word" xmlns:w="http://schemas.openxmlformats.org/wordprocessingml/2006/main" xmlns:w14="http://schemas.microsoft.com/office/word/2010/wordml" xmlns:w15="http://schemas.microsoft.com/office/word/2012/wordml" xmlns:w16cid="http://schemas.microsoft.com/office/word/2016/wordml/cid" xmlns:w16se="http://schemas.microsoft.com/office/word/2015/wordml/symex" xmlns:wpg="http://schemas.microsoft.com/office/word/2010/wordprocessingGroup" xmlns:wpi="http://schemas.microsoft.com/office/word/2010/wordprocessingInk" xmlns:wne="http://schemas.microsoft.com/office/word/2006/wordml" xmlns:wps="http://schemas.microsoft.com/office/word/2010/wordprocessingShape" mc:Ignorable="w14 w15 w16se w16cid wp14">
   <w15:commentEx w15:paraId="4650A529" w15:done="0"/>
   <w15:commentEx w15:paraId="666D0FB4" w15:done="0"/>
   <w15:commentEx w15:paraId="7BE97ABC" w15:done="0"/>
   <w15:commentEx w15:paraId="08B2536A" w15:done="0"/>
   <w15:commentEx w15:paraId="3ED016BE" w15:done="0"/>
+  <w15:commentEx w15:paraId="343F7D1C" w15:paraIdParent="3ED016BE" w15:done="0"/>
   <w15:commentEx w15:paraId="0467ED1C" w15:done="0"/>
-  <w15:commentEx w15:paraId="1230F331" w15:done="0"/>
   <w15:commentEx w15:paraId="66CA996A" w15:done="0"/>
+  <w15:commentEx w15:paraId="682762D9" w15:paraIdParent="66CA996A" w15:done="0"/>
   <w15:commentEx w15:paraId="5F938245" w15:done="0"/>
   <w15:commentEx w15:paraId="214AEE34" w15:done="0"/>
   <w15:commentEx w15:paraId="1DCD52C9" w15:done="0"/>
@@ -6510,6 +6080,7 @@
   <w15:commentEx w15:paraId="3CFA491A" w15:done="0"/>
   <w15:commentEx w15:paraId="2154F6F3" w15:done="0"/>
   <w15:commentEx w15:paraId="43078320" w15:done="0"/>
+  <w15:commentEx w15:paraId="3858CF13" w15:done="0"/>
   <w15:commentEx w15:paraId="77207D5B" w15:done="0"/>
   <w15:commentEx w15:paraId="74127E27" w15:done="0"/>
 </w15:commentsEx>
@@ -6539,15 +6110,16 @@
 </file>
 
 <file path=word/commentsIds.xml><?xml version="1.0" encoding="utf-8"?>
-<w16cid:commentsIds xmlns:wpc="http://schemas.microsoft.com/office/word/2010/wordprocessingCanvas" xmlns:cx="http://schemas.microsoft.com/office/drawing/2014/chartex" xmlns:cx1="http://schemas.microsoft.com/office/drawing/2015/9/8/chartex" xmlns:cx2="http://schemas.microsoft.com/office/drawing/2015/10/21/chartex" xmlns:cx3="http://schemas.microsoft.com/office/drawing/2016/5/9/chartex" xmlns:cx4="http://schemas.microsoft.com/office/drawing/2016/5/10/chartex" xmlns:cx5="http://schemas.microsoft.com/office/drawing/2016/5/11/chartex" xmlns:cx6="http://schemas.microsoft.com/office/drawing/2016/5/12/chartex" xmlns:cx7="http://schemas.microsoft.com/office/drawing/2016/5/13/chartex" xmlns:cx8="http://schemas.microsoft.com/office/drawing/2016/5/14/chartex" xmlns:mc="http://schemas.openxmlformats.org/markup-compatibility/2006" xmlns:aink="http://schemas.microsoft.com/office/drawing/2016/ink" xmlns:am3d="http://schemas.microsoft.com/office/drawing/2017/model3d" xmlns:o="urn:schemas-microsoft-com:office:office" xmlns:r="http://schemas.openxmlformats.org/officeDocument/2006/relationships" xmlns:m="http://schemas.openxmlformats.org/officeDocument/2006/math" xmlns:v="urn:schemas-microsoft-com:vml" xmlns:wp14="http://schemas.microsoft.com/office/word/2010/wordprocessingDrawing" xmlns:wp="http://schemas.openxmlformats.org/drawingml/2006/wordprocessingDrawing" xmlns:w10="urn:schemas-microsoft-com:office:word" xmlns:w="http://schemas.openxmlformats.org/wordprocessingml/2006/main" xmlns:w14="http://schemas.microsoft.com/office/word/2010/wordml" xmlns:w15="http://schemas.microsoft.com/office/word/2012/wordml" xmlns:w16cex="http://schemas.microsoft.com/office/word/2018/wordml/cex" xmlns:w16cid="http://schemas.microsoft.com/office/word/2016/wordml/cid" xmlns:w16="http://schemas.microsoft.com/office/word/2018/wordml" xmlns:w16se="http://schemas.microsoft.com/office/word/2015/wordml/symex" xmlns:wpg="http://schemas.microsoft.com/office/word/2010/wordprocessingGroup" xmlns:wpi="http://schemas.microsoft.com/office/word/2010/wordprocessingInk" xmlns:wne="http://schemas.microsoft.com/office/word/2006/wordml" xmlns:wps="http://schemas.microsoft.com/office/word/2010/wordprocessingShape" mc:Ignorable="w14 w15 w16se w16cid w16 w16cex wp14">
+<w16cid:commentsIds xmlns:wpc="http://schemas.microsoft.com/office/word/2010/wordprocessingCanvas" xmlns:cx="http://schemas.microsoft.com/office/drawing/2014/chartex" xmlns:cx1="http://schemas.microsoft.com/office/drawing/2015/9/8/chartex" xmlns:cx2="http://schemas.microsoft.com/office/drawing/2015/10/21/chartex" xmlns:cx3="http://schemas.microsoft.com/office/drawing/2016/5/9/chartex" xmlns:cx4="http://schemas.microsoft.com/office/drawing/2016/5/10/chartex" xmlns:cx5="http://schemas.microsoft.com/office/drawing/2016/5/11/chartex" xmlns:cx6="http://schemas.microsoft.com/office/drawing/2016/5/12/chartex" xmlns:cx7="http://schemas.microsoft.com/office/drawing/2016/5/13/chartex" xmlns:cx8="http://schemas.microsoft.com/office/drawing/2016/5/14/chartex" xmlns:mc="http://schemas.openxmlformats.org/markup-compatibility/2006" xmlns:aink="http://schemas.microsoft.com/office/drawing/2016/ink" xmlns:am3d="http://schemas.microsoft.com/office/drawing/2017/model3d" xmlns:o="urn:schemas-microsoft-com:office:office" xmlns:r="http://schemas.openxmlformats.org/officeDocument/2006/relationships" xmlns:m="http://schemas.openxmlformats.org/officeDocument/2006/math" xmlns:v="urn:schemas-microsoft-com:vml" xmlns:wp14="http://schemas.microsoft.com/office/word/2010/wordprocessingDrawing" xmlns:wp="http://schemas.openxmlformats.org/drawingml/2006/wordprocessingDrawing" xmlns:w10="urn:schemas-microsoft-com:office:word" xmlns:w="http://schemas.openxmlformats.org/wordprocessingml/2006/main" xmlns:w14="http://schemas.microsoft.com/office/word/2010/wordml" xmlns:w15="http://schemas.microsoft.com/office/word/2012/wordml" xmlns:w16cid="http://schemas.microsoft.com/office/word/2016/wordml/cid" xmlns:w16se="http://schemas.microsoft.com/office/word/2015/wordml/symex" xmlns:wpg="http://schemas.microsoft.com/office/word/2010/wordprocessingGroup" xmlns:wpi="http://schemas.microsoft.com/office/word/2010/wordprocessingInk" xmlns:wne="http://schemas.microsoft.com/office/word/2006/wordml" xmlns:wps="http://schemas.microsoft.com/office/word/2010/wordprocessingShape" mc:Ignorable="w14 w15 w16se w16cid wp14">
   <w16cid:commentId w16cid:paraId="4650A529" w16cid:durableId="241E791B"/>
   <w16cid:commentId w16cid:paraId="666D0FB4" w16cid:durableId="241E4B46"/>
   <w16cid:commentId w16cid:paraId="7BE97ABC" w16cid:durableId="241E49E5"/>
   <w16cid:commentId w16cid:paraId="08B2536A" w16cid:durableId="241E6DEA"/>
   <w16cid:commentId w16cid:paraId="3ED016BE" w16cid:durableId="241E674D"/>
+  <w16cid:commentId w16cid:paraId="343F7D1C" w16cid:durableId="241EE811"/>
   <w16cid:commentId w16cid:paraId="0467ED1C" w16cid:durableId="241E6F71"/>
-  <w16cid:commentId w16cid:paraId="1230F331" w16cid:durableId="241E7171"/>
   <w16cid:commentId w16cid:paraId="66CA996A" w16cid:durableId="241E6FDC"/>
+  <w16cid:commentId w16cid:paraId="682762D9" w16cid:durableId="241EEA6F"/>
   <w16cid:commentId w16cid:paraId="5F938245" w16cid:durableId="241E780E"/>
   <w16cid:commentId w16cid:paraId="214AEE34" w16cid:durableId="241E70B9"/>
   <w16cid:commentId w16cid:paraId="1DCD52C9" w16cid:durableId="241E6BA7"/>
@@ -6556,13 +6128,14 @@
   <w16cid:commentId w16cid:paraId="3CFA491A" w16cid:durableId="241E6B80"/>
   <w16cid:commentId w16cid:paraId="2154F6F3" w16cid:durableId="241E6193"/>
   <w16cid:commentId w16cid:paraId="43078320" w16cid:durableId="241E62CE"/>
+  <w16cid:commentId w16cid:paraId="3858CF13" w16cid:durableId="241EE9F7"/>
   <w16cid:commentId w16cid:paraId="77207D5B" w16cid:durableId="241E79B8"/>
   <w16cid:commentId w16cid:paraId="74127E27" w16cid:durableId="241E7852"/>
 </w16cid:commentsIds>
 </file>
 
 <file path=word/endnotes.xml><?xml version="1.0" encoding="utf-8"?>
-<w:endnotes xmlns:wpc="http://schemas.microsoft.com/office/word/2010/wordprocessingCanvas" xmlns:cx="http://schemas.microsoft.com/office/drawing/2014/chartex" xmlns:cx1="http://schemas.microsoft.com/office/drawing/2015/9/8/chartex" xmlns:cx2="http://schemas.microsoft.com/office/drawing/2015/10/21/chartex" xmlns:cx3="http://schemas.microsoft.com/office/drawing/2016/5/9/chartex" xmlns:cx4="http://schemas.microsoft.com/office/drawing/2016/5/10/chartex" xmlns:cx5="http://schemas.microsoft.com/office/drawing/2016/5/11/chartex" xmlns:cx6="http://schemas.microsoft.com/office/drawing/2016/5/12/chartex" xmlns:cx7="http://schemas.microsoft.com/office/drawing/2016/5/13/chartex" xmlns:cx8="http://schemas.microsoft.com/office/drawing/2016/5/14/chartex" xmlns:mc="http://schemas.openxmlformats.org/markup-compatibility/2006" xmlns:aink="http://schemas.microsoft.com/office/drawing/2016/ink" xmlns:am3d="http://schemas.microsoft.com/office/drawing/2017/model3d" xmlns:o="urn:schemas-microsoft-com:office:office" xmlns:r="http://schemas.openxmlformats.org/officeDocument/2006/relationships" xmlns:m="http://schemas.openxmlformats.org/officeDocument/2006/math" xmlns:v="urn:schemas-microsoft-com:vml" xmlns:wp14="http://schemas.microsoft.com/office/word/2010/wordprocessingDrawing" xmlns:wp="http://schemas.openxmlformats.org/drawingml/2006/wordprocessingDrawing" xmlns:w10="urn:schemas-microsoft-com:office:word" xmlns:w="http://schemas.openxmlformats.org/wordprocessingml/2006/main" xmlns:w14="http://schemas.microsoft.com/office/word/2010/wordml" xmlns:w15="http://schemas.microsoft.com/office/word/2012/wordml" xmlns:w16cex="http://schemas.microsoft.com/office/word/2018/wordml/cex" xmlns:w16cid="http://schemas.microsoft.com/office/word/2016/wordml/cid" xmlns:w16="http://schemas.microsoft.com/office/word/2018/wordml" xmlns:w16se="http://schemas.microsoft.com/office/word/2015/wordml/symex" xmlns:wpg="http://schemas.microsoft.com/office/word/2010/wordprocessingGroup" xmlns:wpi="http://schemas.microsoft.com/office/word/2010/wordprocessingInk" xmlns:wne="http://schemas.microsoft.com/office/word/2006/wordml" xmlns:wps="http://schemas.microsoft.com/office/word/2010/wordprocessingShape" mc:Ignorable="w14 w15 w16se w16cid w16 w16cex wp14">
+<w:endnotes xmlns:wpc="http://schemas.microsoft.com/office/word/2010/wordprocessingCanvas" xmlns:cx="http://schemas.microsoft.com/office/drawing/2014/chartex" xmlns:cx1="http://schemas.microsoft.com/office/drawing/2015/9/8/chartex" xmlns:cx2="http://schemas.microsoft.com/office/drawing/2015/10/21/chartex" xmlns:cx3="http://schemas.microsoft.com/office/drawing/2016/5/9/chartex" xmlns:cx4="http://schemas.microsoft.com/office/drawing/2016/5/10/chartex" xmlns:cx5="http://schemas.microsoft.com/office/drawing/2016/5/11/chartex" xmlns:cx6="http://schemas.microsoft.com/office/drawing/2016/5/12/chartex" xmlns:cx7="http://schemas.microsoft.com/office/drawing/2016/5/13/chartex" xmlns:cx8="http://schemas.microsoft.com/office/drawing/2016/5/14/chartex" xmlns:mc="http://schemas.openxmlformats.org/markup-compatibility/2006" xmlns:aink="http://schemas.microsoft.com/office/drawing/2016/ink" xmlns:am3d="http://schemas.microsoft.com/office/drawing/2017/model3d" xmlns:o="urn:schemas-microsoft-com:office:office" xmlns:r="http://schemas.openxmlformats.org/officeDocument/2006/relationships" xmlns:m="http://schemas.openxmlformats.org/officeDocument/2006/math" xmlns:v="urn:schemas-microsoft-com:vml" xmlns:wp14="http://schemas.microsoft.com/office/word/2010/wordprocessingDrawing" xmlns:wp="http://schemas.openxmlformats.org/drawingml/2006/wordprocessingDrawing" xmlns:w10="urn:schemas-microsoft-com:office:word" xmlns:w="http://schemas.openxmlformats.org/wordprocessingml/2006/main" xmlns:w14="http://schemas.microsoft.com/office/word/2010/wordml" xmlns:w15="http://schemas.microsoft.com/office/word/2012/wordml" xmlns:w16cid="http://schemas.microsoft.com/office/word/2016/wordml/cid" xmlns:w16se="http://schemas.microsoft.com/office/word/2015/wordml/symex" xmlns:wpg="http://schemas.microsoft.com/office/word/2010/wordprocessingGroup" xmlns:wpi="http://schemas.microsoft.com/office/word/2010/wordprocessingInk" xmlns:wne="http://schemas.microsoft.com/office/word/2006/wordml" xmlns:wps="http://schemas.microsoft.com/office/word/2010/wordprocessingShape" mc:Ignorable="w14 w15 w16se w16cid wp14">
   <w:endnote w:type="separator" w:id="-1">
     <w:p>
       <w:pPr>
@@ -6587,7 +6160,7 @@
 </file>
 
 <file path=word/footer1.xml><?xml version="1.0" encoding="utf-8"?>
-<w:ftr xmlns:wpc="http://schemas.microsoft.com/office/word/2010/wordprocessingCanvas" xmlns:cx="http://schemas.microsoft.com/office/drawing/2014/chartex" xmlns:cx1="http://schemas.microsoft.com/office/drawing/2015/9/8/chartex" xmlns:cx2="http://schemas.microsoft.com/office/drawing/2015/10/21/chartex" xmlns:cx3="http://schemas.microsoft.com/office/drawing/2016/5/9/chartex" xmlns:cx4="http://schemas.microsoft.com/office/drawing/2016/5/10/chartex" xmlns:cx5="http://schemas.microsoft.com/office/drawing/2016/5/11/chartex" xmlns:cx6="http://schemas.microsoft.com/office/drawing/2016/5/12/chartex" xmlns:cx7="http://schemas.microsoft.com/office/drawing/2016/5/13/chartex" xmlns:cx8="http://schemas.microsoft.com/office/drawing/2016/5/14/chartex" xmlns:mc="http://schemas.openxmlformats.org/markup-compatibility/2006" xmlns:aink="http://schemas.microsoft.com/office/drawing/2016/ink" xmlns:am3d="http://schemas.microsoft.com/office/drawing/2017/model3d" xmlns:o="urn:schemas-microsoft-com:office:office" xmlns:r="http://schemas.openxmlformats.org/officeDocument/2006/relationships" xmlns:m="http://schemas.openxmlformats.org/officeDocument/2006/math" xmlns:v="urn:schemas-microsoft-com:vml" xmlns:wp14="http://schemas.microsoft.com/office/word/2010/wordprocessingDrawing" xmlns:wp="http://schemas.openxmlformats.org/drawingml/2006/wordprocessingDrawing" xmlns:w10="urn:schemas-microsoft-com:office:word" xmlns:w="http://schemas.openxmlformats.org/wordprocessingml/2006/main" xmlns:w14="http://schemas.microsoft.com/office/word/2010/wordml" xmlns:w15="http://schemas.microsoft.com/office/word/2012/wordml" xmlns:w16cex="http://schemas.microsoft.com/office/word/2018/wordml/cex" xmlns:w16cid="http://schemas.microsoft.com/office/word/2016/wordml/cid" xmlns:w16="http://schemas.microsoft.com/office/word/2018/wordml" xmlns:w16se="http://schemas.microsoft.com/office/word/2015/wordml/symex" xmlns:wpg="http://schemas.microsoft.com/office/word/2010/wordprocessingGroup" xmlns:wpi="http://schemas.microsoft.com/office/word/2010/wordprocessingInk" xmlns:wne="http://schemas.microsoft.com/office/word/2006/wordml" xmlns:wps="http://schemas.microsoft.com/office/word/2010/wordprocessingShape" mc:Ignorable="w14 w15 w16se w16cid w16 w16cex wp14">
+<w:ftr xmlns:wpc="http://schemas.microsoft.com/office/word/2010/wordprocessingCanvas" xmlns:cx="http://schemas.microsoft.com/office/drawing/2014/chartex" xmlns:cx1="http://schemas.microsoft.com/office/drawing/2015/9/8/chartex" xmlns:cx2="http://schemas.microsoft.com/office/drawing/2015/10/21/chartex" xmlns:cx3="http://schemas.microsoft.com/office/drawing/2016/5/9/chartex" xmlns:cx4="http://schemas.microsoft.com/office/drawing/2016/5/10/chartex" xmlns:cx5="http://schemas.microsoft.com/office/drawing/2016/5/11/chartex" xmlns:cx6="http://schemas.microsoft.com/office/drawing/2016/5/12/chartex" xmlns:cx7="http://schemas.microsoft.com/office/drawing/2016/5/13/chartex" xmlns:cx8="http://schemas.microsoft.com/office/drawing/2016/5/14/chartex" xmlns:mc="http://schemas.openxmlformats.org/markup-compatibility/2006" xmlns:aink="http://schemas.microsoft.com/office/drawing/2016/ink" xmlns:am3d="http://schemas.microsoft.com/office/drawing/2017/model3d" xmlns:o="urn:schemas-microsoft-com:office:office" xmlns:r="http://schemas.openxmlformats.org/officeDocument/2006/relationships" xmlns:m="http://schemas.openxmlformats.org/officeDocument/2006/math" xmlns:v="urn:schemas-microsoft-com:vml" xmlns:wp14="http://schemas.microsoft.com/office/word/2010/wordprocessingDrawing" xmlns:wp="http://schemas.openxmlformats.org/drawingml/2006/wordprocessingDrawing" xmlns:w10="urn:schemas-microsoft-com:office:word" xmlns:w="http://schemas.openxmlformats.org/wordprocessingml/2006/main" xmlns:w14="http://schemas.microsoft.com/office/word/2010/wordml" xmlns:w15="http://schemas.microsoft.com/office/word/2012/wordml" xmlns:w16cid="http://schemas.microsoft.com/office/word/2016/wordml/cid" xmlns:w16se="http://schemas.microsoft.com/office/word/2015/wordml/symex" xmlns:wpg="http://schemas.microsoft.com/office/word/2010/wordprocessingGroup" xmlns:wpi="http://schemas.microsoft.com/office/word/2010/wordprocessingInk" xmlns:wne="http://schemas.microsoft.com/office/word/2006/wordml" xmlns:wps="http://schemas.microsoft.com/office/word/2010/wordprocessingShape" mc:Ignorable="w14 w15 w16se w16cid wp14">
   <w:p>
     <w:pPr>
       <w:pStyle w:val="Footer"/>
@@ -6631,7 +6204,7 @@
 </file>
 
 <file path=word/footer2.xml><?xml version="1.0" encoding="utf-8"?>
-<w:ftr xmlns:wpc="http://schemas.microsoft.com/office/word/2010/wordprocessingCanvas" xmlns:cx="http://schemas.microsoft.com/office/drawing/2014/chartex" xmlns:cx1="http://schemas.microsoft.com/office/drawing/2015/9/8/chartex" xmlns:cx2="http://schemas.microsoft.com/office/drawing/2015/10/21/chartex" xmlns:cx3="http://schemas.microsoft.com/office/drawing/2016/5/9/chartex" xmlns:cx4="http://schemas.microsoft.com/office/drawing/2016/5/10/chartex" xmlns:cx5="http://schemas.microsoft.com/office/drawing/2016/5/11/chartex" xmlns:cx6="http://schemas.microsoft.com/office/drawing/2016/5/12/chartex" xmlns:cx7="http://schemas.microsoft.com/office/drawing/2016/5/13/chartex" xmlns:cx8="http://schemas.microsoft.com/office/drawing/2016/5/14/chartex" xmlns:mc="http://schemas.openxmlformats.org/markup-compatibility/2006" xmlns:aink="http://schemas.microsoft.com/office/drawing/2016/ink" xmlns:am3d="http://schemas.microsoft.com/office/drawing/2017/model3d" xmlns:o="urn:schemas-microsoft-com:office:office" xmlns:r="http://schemas.openxmlformats.org/officeDocument/2006/relationships" xmlns:m="http://schemas.openxmlformats.org/officeDocument/2006/math" xmlns:v="urn:schemas-microsoft-com:vml" xmlns:wp14="http://schemas.microsoft.com/office/word/2010/wordprocessingDrawing" xmlns:wp="http://schemas.openxmlformats.org/drawingml/2006/wordprocessingDrawing" xmlns:w10="urn:schemas-microsoft-com:office:word" xmlns:w="http://schemas.openxmlformats.org/wordprocessingml/2006/main" xmlns:w14="http://schemas.microsoft.com/office/word/2010/wordml" xmlns:w15="http://schemas.microsoft.com/office/word/2012/wordml" xmlns:w16cex="http://schemas.microsoft.com/office/word/2018/wordml/cex" xmlns:w16cid="http://schemas.microsoft.com/office/word/2016/wordml/cid" xmlns:w16="http://schemas.microsoft.com/office/word/2018/wordml" xmlns:w16se="http://schemas.microsoft.com/office/word/2015/wordml/symex" xmlns:wpg="http://schemas.microsoft.com/office/word/2010/wordprocessingGroup" xmlns:wpi="http://schemas.microsoft.com/office/word/2010/wordprocessingInk" xmlns:wne="http://schemas.microsoft.com/office/word/2006/wordml" xmlns:wps="http://schemas.microsoft.com/office/word/2010/wordprocessingShape" mc:Ignorable="w14 w15 w16se w16cid w16 w16cex wp14">
+<w:ftr xmlns:wpc="http://schemas.microsoft.com/office/word/2010/wordprocessingCanvas" xmlns:cx="http://schemas.microsoft.com/office/drawing/2014/chartex" xmlns:cx1="http://schemas.microsoft.com/office/drawing/2015/9/8/chartex" xmlns:cx2="http://schemas.microsoft.com/office/drawing/2015/10/21/chartex" xmlns:cx3="http://schemas.microsoft.com/office/drawing/2016/5/9/chartex" xmlns:cx4="http://schemas.microsoft.com/office/drawing/2016/5/10/chartex" xmlns:cx5="http://schemas.microsoft.com/office/drawing/2016/5/11/chartex" xmlns:cx6="http://schemas.microsoft.com/office/drawing/2016/5/12/chartex" xmlns:cx7="http://schemas.microsoft.com/office/drawing/2016/5/13/chartex" xmlns:cx8="http://schemas.microsoft.com/office/drawing/2016/5/14/chartex" xmlns:mc="http://schemas.openxmlformats.org/markup-compatibility/2006" xmlns:aink="http://schemas.microsoft.com/office/drawing/2016/ink" xmlns:am3d="http://schemas.microsoft.com/office/drawing/2017/model3d" xmlns:o="urn:schemas-microsoft-com:office:office" xmlns:r="http://schemas.openxmlformats.org/officeDocument/2006/relationships" xmlns:m="http://schemas.openxmlformats.org/officeDocument/2006/math" xmlns:v="urn:schemas-microsoft-com:vml" xmlns:wp14="http://schemas.microsoft.com/office/word/2010/wordprocessingDrawing" xmlns:wp="http://schemas.openxmlformats.org/drawingml/2006/wordprocessingDrawing" xmlns:w10="urn:schemas-microsoft-com:office:word" xmlns:w="http://schemas.openxmlformats.org/wordprocessingml/2006/main" xmlns:w14="http://schemas.microsoft.com/office/word/2010/wordml" xmlns:w15="http://schemas.microsoft.com/office/word/2012/wordml" xmlns:w16cid="http://schemas.microsoft.com/office/word/2016/wordml/cid" xmlns:w16se="http://schemas.microsoft.com/office/word/2015/wordml/symex" xmlns:wpg="http://schemas.microsoft.com/office/word/2010/wordprocessingGroup" xmlns:wpi="http://schemas.microsoft.com/office/word/2010/wordprocessingInk" xmlns:wne="http://schemas.microsoft.com/office/word/2006/wordml" xmlns:wps="http://schemas.microsoft.com/office/word/2010/wordprocessingShape" mc:Ignorable="w14 w15 w16se w16cid wp14">
   <w:p>
     <w:pPr>
       <w:pStyle w:val="Footer"/>
@@ -6676,7 +6249,7 @@
 </file>
 
 <file path=word/footer3.xml><?xml version="1.0" encoding="utf-8"?>
-<w:ftr xmlns:wpc="http://schemas.microsoft.com/office/word/2010/wordprocessingCanvas" xmlns:cx="http://schemas.microsoft.com/office/drawing/2014/chartex" xmlns:cx1="http://schemas.microsoft.com/office/drawing/2015/9/8/chartex" xmlns:cx2="http://schemas.microsoft.com/office/drawing/2015/10/21/chartex" xmlns:cx3="http://schemas.microsoft.com/office/drawing/2016/5/9/chartex" xmlns:cx4="http://schemas.microsoft.com/office/drawing/2016/5/10/chartex" xmlns:cx5="http://schemas.microsoft.com/office/drawing/2016/5/11/chartex" xmlns:cx6="http://schemas.microsoft.com/office/drawing/2016/5/12/chartex" xmlns:cx7="http://schemas.microsoft.com/office/drawing/2016/5/13/chartex" xmlns:cx8="http://schemas.microsoft.com/office/drawing/2016/5/14/chartex" xmlns:mc="http://schemas.openxmlformats.org/markup-compatibility/2006" xmlns:aink="http://schemas.microsoft.com/office/drawing/2016/ink" xmlns:am3d="http://schemas.microsoft.com/office/drawing/2017/model3d" xmlns:o="urn:schemas-microsoft-com:office:office" xmlns:r="http://schemas.openxmlformats.org/officeDocument/2006/relationships" xmlns:m="http://schemas.openxmlformats.org/officeDocument/2006/math" xmlns:v="urn:schemas-microsoft-com:vml" xmlns:wp14="http://schemas.microsoft.com/office/word/2010/wordprocessingDrawing" xmlns:wp="http://schemas.openxmlformats.org/drawingml/2006/wordprocessingDrawing" xmlns:w10="urn:schemas-microsoft-com:office:word" xmlns:w="http://schemas.openxmlformats.org/wordprocessingml/2006/main" xmlns:w14="http://schemas.microsoft.com/office/word/2010/wordml" xmlns:w15="http://schemas.microsoft.com/office/word/2012/wordml" xmlns:w16cex="http://schemas.microsoft.com/office/word/2018/wordml/cex" xmlns:w16cid="http://schemas.microsoft.com/office/word/2016/wordml/cid" xmlns:w16="http://schemas.microsoft.com/office/word/2018/wordml" xmlns:w16se="http://schemas.microsoft.com/office/word/2015/wordml/symex" xmlns:wpg="http://schemas.microsoft.com/office/word/2010/wordprocessingGroup" xmlns:wpi="http://schemas.microsoft.com/office/word/2010/wordprocessingInk" xmlns:wne="http://schemas.microsoft.com/office/word/2006/wordml" xmlns:wps="http://schemas.microsoft.com/office/word/2010/wordprocessingShape" mc:Ignorable="w14 w15 w16se w16cid w16 w16cex wp14">
+<w:ftr xmlns:wpc="http://schemas.microsoft.com/office/word/2010/wordprocessingCanvas" xmlns:cx="http://schemas.microsoft.com/office/drawing/2014/chartex" xmlns:cx1="http://schemas.microsoft.com/office/drawing/2015/9/8/chartex" xmlns:cx2="http://schemas.microsoft.com/office/drawing/2015/10/21/chartex" xmlns:cx3="http://schemas.microsoft.com/office/drawing/2016/5/9/chartex" xmlns:cx4="http://schemas.microsoft.com/office/drawing/2016/5/10/chartex" xmlns:cx5="http://schemas.microsoft.com/office/drawing/2016/5/11/chartex" xmlns:cx6="http://schemas.microsoft.com/office/drawing/2016/5/12/chartex" xmlns:cx7="http://schemas.microsoft.com/office/drawing/2016/5/13/chartex" xmlns:cx8="http://schemas.microsoft.com/office/drawing/2016/5/14/chartex" xmlns:mc="http://schemas.openxmlformats.org/markup-compatibility/2006" xmlns:aink="http://schemas.microsoft.com/office/drawing/2016/ink" xmlns:am3d="http://schemas.microsoft.com/office/drawing/2017/model3d" xmlns:o="urn:schemas-microsoft-com:office:office" xmlns:r="http://schemas.openxmlformats.org/officeDocument/2006/relationships" xmlns:m="http://schemas.openxmlformats.org/officeDocument/2006/math" xmlns:v="urn:schemas-microsoft-com:vml" xmlns:wp14="http://schemas.microsoft.com/office/word/2010/wordprocessingDrawing" xmlns:wp="http://schemas.openxmlformats.org/drawingml/2006/wordprocessingDrawing" xmlns:w10="urn:schemas-microsoft-com:office:word" xmlns:w="http://schemas.openxmlformats.org/wordprocessingml/2006/main" xmlns:w14="http://schemas.microsoft.com/office/word/2010/wordml" xmlns:w15="http://schemas.microsoft.com/office/word/2012/wordml" xmlns:w16cid="http://schemas.microsoft.com/office/word/2016/wordml/cid" xmlns:w16se="http://schemas.microsoft.com/office/word/2015/wordml/symex" xmlns:wpg="http://schemas.microsoft.com/office/word/2010/wordprocessingGroup" xmlns:wpi="http://schemas.microsoft.com/office/word/2010/wordprocessingInk" xmlns:wne="http://schemas.microsoft.com/office/word/2006/wordml" xmlns:wps="http://schemas.microsoft.com/office/word/2010/wordprocessingShape" mc:Ignorable="w14 w15 w16se w16cid wp14">
   <w:sdt>
     <w:sdtPr>
       <w:rPr>
@@ -6738,7 +6311,7 @@
 </file>
 
 <file path=word/footnotes.xml><?xml version="1.0" encoding="utf-8"?>
-<w:footnotes xmlns:wpc="http://schemas.microsoft.com/office/word/2010/wordprocessingCanvas" xmlns:cx="http://schemas.microsoft.com/office/drawing/2014/chartex" xmlns:cx1="http://schemas.microsoft.com/office/drawing/2015/9/8/chartex" xmlns:cx2="http://schemas.microsoft.com/office/drawing/2015/10/21/chartex" xmlns:cx3="http://schemas.microsoft.com/office/drawing/2016/5/9/chartex" xmlns:cx4="http://schemas.microsoft.com/office/drawing/2016/5/10/chartex" xmlns:cx5="http://schemas.microsoft.com/office/drawing/2016/5/11/chartex" xmlns:cx6="http://schemas.microsoft.com/office/drawing/2016/5/12/chartex" xmlns:cx7="http://schemas.microsoft.com/office/drawing/2016/5/13/chartex" xmlns:cx8="http://schemas.microsoft.com/office/drawing/2016/5/14/chartex" xmlns:mc="http://schemas.openxmlformats.org/markup-compatibility/2006" xmlns:aink="http://schemas.microsoft.com/office/drawing/2016/ink" xmlns:am3d="http://schemas.microsoft.com/office/drawing/2017/model3d" xmlns:o="urn:schemas-microsoft-com:office:office" xmlns:r="http://schemas.openxmlformats.org/officeDocument/2006/relationships" xmlns:m="http://schemas.openxmlformats.org/officeDocument/2006/math" xmlns:v="urn:schemas-microsoft-com:vml" xmlns:wp14="http://schemas.microsoft.com/office/word/2010/wordprocessingDrawing" xmlns:wp="http://schemas.openxmlformats.org/drawingml/2006/wordprocessingDrawing" xmlns:w10="urn:schemas-microsoft-com:office:word" xmlns:w="http://schemas.openxmlformats.org/wordprocessingml/2006/main" xmlns:w14="http://schemas.microsoft.com/office/word/2010/wordml" xmlns:w15="http://schemas.microsoft.com/office/word/2012/wordml" xmlns:w16cex="http://schemas.microsoft.com/office/word/2018/wordml/cex" xmlns:w16cid="http://schemas.microsoft.com/office/word/2016/wordml/cid" xmlns:w16="http://schemas.microsoft.com/office/word/2018/wordml" xmlns:w16se="http://schemas.microsoft.com/office/word/2015/wordml/symex" xmlns:wpg="http://schemas.microsoft.com/office/word/2010/wordprocessingGroup" xmlns:wpi="http://schemas.microsoft.com/office/word/2010/wordprocessingInk" xmlns:wne="http://schemas.microsoft.com/office/word/2006/wordml" xmlns:wps="http://schemas.microsoft.com/office/word/2010/wordprocessingShape" mc:Ignorable="w14 w15 w16se w16cid w16 w16cex wp14">
+<w:footnotes xmlns:wpc="http://schemas.microsoft.com/office/word/2010/wordprocessingCanvas" xmlns:cx="http://schemas.microsoft.com/office/drawing/2014/chartex" xmlns:cx1="http://schemas.microsoft.com/office/drawing/2015/9/8/chartex" xmlns:cx2="http://schemas.microsoft.com/office/drawing/2015/10/21/chartex" xmlns:cx3="http://schemas.microsoft.com/office/drawing/2016/5/9/chartex" xmlns:cx4="http://schemas.microsoft.com/office/drawing/2016/5/10/chartex" xmlns:cx5="http://schemas.microsoft.com/office/drawing/2016/5/11/chartex" xmlns:cx6="http://schemas.microsoft.com/office/drawing/2016/5/12/chartex" xmlns:cx7="http://schemas.microsoft.com/office/drawing/2016/5/13/chartex" xmlns:cx8="http://schemas.microsoft.com/office/drawing/2016/5/14/chartex" xmlns:mc="http://schemas.openxmlformats.org/markup-compatibility/2006" xmlns:aink="http://schemas.microsoft.com/office/drawing/2016/ink" xmlns:am3d="http://schemas.microsoft.com/office/drawing/2017/model3d" xmlns:o="urn:schemas-microsoft-com:office:office" xmlns:r="http://schemas.openxmlformats.org/officeDocument/2006/relationships" xmlns:m="http://schemas.openxmlformats.org/officeDocument/2006/math" xmlns:v="urn:schemas-microsoft-com:vml" xmlns:wp14="http://schemas.microsoft.com/office/word/2010/wordprocessingDrawing" xmlns:wp="http://schemas.openxmlformats.org/drawingml/2006/wordprocessingDrawing" xmlns:w10="urn:schemas-microsoft-com:office:word" xmlns:w="http://schemas.openxmlformats.org/wordprocessingml/2006/main" xmlns:w14="http://schemas.microsoft.com/office/word/2010/wordml" xmlns:w15="http://schemas.microsoft.com/office/word/2012/wordml" xmlns:w16cid="http://schemas.microsoft.com/office/word/2016/wordml/cid" xmlns:w16se="http://schemas.microsoft.com/office/word/2015/wordml/symex" xmlns:wpg="http://schemas.microsoft.com/office/word/2010/wordprocessingGroup" xmlns:wpi="http://schemas.microsoft.com/office/word/2010/wordprocessingInk" xmlns:wne="http://schemas.microsoft.com/office/word/2006/wordml" xmlns:wps="http://schemas.microsoft.com/office/word/2010/wordprocessingShape" mc:Ignorable="w14 w15 w16se w16cid wp14">
   <w:footnote w:type="separator" w:id="-1">
     <w:p>
       <w:pPr>
@@ -6763,7 +6336,7 @@
 </file>
 
 <file path=word/header1.xml><?xml version="1.0" encoding="utf-8"?>
-<w:hdr xmlns:wpc="http://schemas.microsoft.com/office/word/2010/wordprocessingCanvas" xmlns:cx="http://schemas.microsoft.com/office/drawing/2014/chartex" xmlns:cx1="http://schemas.microsoft.com/office/drawing/2015/9/8/chartex" xmlns:cx2="http://schemas.microsoft.com/office/drawing/2015/10/21/chartex" xmlns:cx3="http://schemas.microsoft.com/office/drawing/2016/5/9/chartex" xmlns:cx4="http://schemas.microsoft.com/office/drawing/2016/5/10/chartex" xmlns:cx5="http://schemas.microsoft.com/office/drawing/2016/5/11/chartex" xmlns:cx6="http://schemas.microsoft.com/office/drawing/2016/5/12/chartex" xmlns:cx7="http://schemas.microsoft.com/office/drawing/2016/5/13/chartex" xmlns:cx8="http://schemas.microsoft.com/office/drawing/2016/5/14/chartex" xmlns:mc="http://schemas.openxmlformats.org/markup-compatibility/2006" xmlns:aink="http://schemas.microsoft.com/office/drawing/2016/ink" xmlns:am3d="http://schemas.microsoft.com/office/drawing/2017/model3d" xmlns:o="urn:schemas-microsoft-com:office:office" xmlns:r="http://schemas.openxmlformats.org/officeDocument/2006/relationships" xmlns:m="http://schemas.openxmlformats.org/officeDocument/2006/math" xmlns:v="urn:schemas-microsoft-com:vml" xmlns:wp14="http://schemas.microsoft.com/office/word/2010/wordprocessingDrawing" xmlns:wp="http://schemas.openxmlformats.org/drawingml/2006/wordprocessingDrawing" xmlns:w10="urn:schemas-microsoft-com:office:word" xmlns:w="http://schemas.openxmlformats.org/wordprocessingml/2006/main" xmlns:w14="http://schemas.microsoft.com/office/word/2010/wordml" xmlns:w15="http://schemas.microsoft.com/office/word/2012/wordml" xmlns:w16cex="http://schemas.microsoft.com/office/word/2018/wordml/cex" xmlns:w16cid="http://schemas.microsoft.com/office/word/2016/wordml/cid" xmlns:w16="http://schemas.microsoft.com/office/word/2018/wordml" xmlns:w16se="http://schemas.microsoft.com/office/word/2015/wordml/symex" xmlns:wpg="http://schemas.microsoft.com/office/word/2010/wordprocessingGroup" xmlns:wpi="http://schemas.microsoft.com/office/word/2010/wordprocessingInk" xmlns:wne="http://schemas.microsoft.com/office/word/2006/wordml" xmlns:wps="http://schemas.microsoft.com/office/word/2010/wordprocessingShape" mc:Ignorable="w14 w15 w16se w16cid w16 w16cex wp14">
+<w:hdr xmlns:wpc="http://schemas.microsoft.com/office/word/2010/wordprocessingCanvas" xmlns:cx="http://schemas.microsoft.com/office/drawing/2014/chartex" xmlns:cx1="http://schemas.microsoft.com/office/drawing/2015/9/8/chartex" xmlns:cx2="http://schemas.microsoft.com/office/drawing/2015/10/21/chartex" xmlns:cx3="http://schemas.microsoft.com/office/drawing/2016/5/9/chartex" xmlns:cx4="http://schemas.microsoft.com/office/drawing/2016/5/10/chartex" xmlns:cx5="http://schemas.microsoft.com/office/drawing/2016/5/11/chartex" xmlns:cx6="http://schemas.microsoft.com/office/drawing/2016/5/12/chartex" xmlns:cx7="http://schemas.microsoft.com/office/drawing/2016/5/13/chartex" xmlns:cx8="http://schemas.microsoft.com/office/drawing/2016/5/14/chartex" xmlns:mc="http://schemas.openxmlformats.org/markup-compatibility/2006" xmlns:aink="http://schemas.microsoft.com/office/drawing/2016/ink" xmlns:am3d="http://schemas.microsoft.com/office/drawing/2017/model3d" xmlns:o="urn:schemas-microsoft-com:office:office" xmlns:r="http://schemas.openxmlformats.org/officeDocument/2006/relationships" xmlns:m="http://schemas.openxmlformats.org/officeDocument/2006/math" xmlns:v="urn:schemas-microsoft-com:vml" xmlns:wp14="http://schemas.microsoft.com/office/word/2010/wordprocessingDrawing" xmlns:wp="http://schemas.openxmlformats.org/drawingml/2006/wordprocessingDrawing" xmlns:w10="urn:schemas-microsoft-com:office:word" xmlns:w="http://schemas.openxmlformats.org/wordprocessingml/2006/main" xmlns:w14="http://schemas.microsoft.com/office/word/2010/wordml" xmlns:w15="http://schemas.microsoft.com/office/word/2012/wordml" xmlns:w16cid="http://schemas.microsoft.com/office/word/2016/wordml/cid" xmlns:w16se="http://schemas.microsoft.com/office/word/2015/wordml/symex" xmlns:wpg="http://schemas.microsoft.com/office/word/2010/wordprocessingGroup" xmlns:wpi="http://schemas.microsoft.com/office/word/2010/wordprocessingInk" xmlns:wne="http://schemas.microsoft.com/office/word/2006/wordml" xmlns:wps="http://schemas.microsoft.com/office/word/2010/wordprocessingShape" mc:Ignorable="w14 w15 w16se w16cid wp14">
   <w:p>
     <w:pPr>
       <w:pStyle w:val="Header"/>
@@ -6810,7 +6383,7 @@
 </file>
 
 <file path=word/header2.xml><?xml version="1.0" encoding="utf-8"?>
-<w:hdr xmlns:wpc="http://schemas.microsoft.com/office/word/2010/wordprocessingCanvas" xmlns:cx="http://schemas.microsoft.com/office/drawing/2014/chartex" xmlns:cx1="http://schemas.microsoft.com/office/drawing/2015/9/8/chartex" xmlns:cx2="http://schemas.microsoft.com/office/drawing/2015/10/21/chartex" xmlns:cx3="http://schemas.microsoft.com/office/drawing/2016/5/9/chartex" xmlns:cx4="http://schemas.microsoft.com/office/drawing/2016/5/10/chartex" xmlns:cx5="http://schemas.microsoft.com/office/drawing/2016/5/11/chartex" xmlns:cx6="http://schemas.microsoft.com/office/drawing/2016/5/12/chartex" xmlns:cx7="http://schemas.microsoft.com/office/drawing/2016/5/13/chartex" xmlns:cx8="http://schemas.microsoft.com/office/drawing/2016/5/14/chartex" xmlns:mc="http://schemas.openxmlformats.org/markup-compatibility/2006" xmlns:aink="http://schemas.microsoft.com/office/drawing/2016/ink" xmlns:am3d="http://schemas.microsoft.com/office/drawing/2017/model3d" xmlns:o="urn:schemas-microsoft-com:office:office" xmlns:r="http://schemas.openxmlformats.org/officeDocument/2006/relationships" xmlns:m="http://schemas.openxmlformats.org/officeDocument/2006/math" xmlns:v="urn:schemas-microsoft-com:vml" xmlns:wp14="http://schemas.microsoft.com/office/word/2010/wordprocessingDrawing" xmlns:wp="http://schemas.openxmlformats.org/drawingml/2006/wordprocessingDrawing" xmlns:w10="urn:schemas-microsoft-com:office:word" xmlns:w="http://schemas.openxmlformats.org/wordprocessingml/2006/main" xmlns:w14="http://schemas.microsoft.com/office/word/2010/wordml" xmlns:w15="http://schemas.microsoft.com/office/word/2012/wordml" xmlns:w16cex="http://schemas.microsoft.com/office/word/2018/wordml/cex" xmlns:w16cid="http://schemas.microsoft.com/office/word/2016/wordml/cid" xmlns:w16="http://schemas.microsoft.com/office/word/2018/wordml" xmlns:w16se="http://schemas.microsoft.com/office/word/2015/wordml/symex" xmlns:wpg="http://schemas.microsoft.com/office/word/2010/wordprocessingGroup" xmlns:wpi="http://schemas.microsoft.com/office/word/2010/wordprocessingInk" xmlns:wne="http://schemas.microsoft.com/office/word/2006/wordml" xmlns:wps="http://schemas.microsoft.com/office/word/2010/wordprocessingShape" mc:Ignorable="w14 w15 w16se w16cid w16 w16cex wp14">
+<w:hdr xmlns:wpc="http://schemas.microsoft.com/office/word/2010/wordprocessingCanvas" xmlns:cx="http://schemas.microsoft.com/office/drawing/2014/chartex" xmlns:cx1="http://schemas.microsoft.com/office/drawing/2015/9/8/chartex" xmlns:cx2="http://schemas.microsoft.com/office/drawing/2015/10/21/chartex" xmlns:cx3="http://schemas.microsoft.com/office/drawing/2016/5/9/chartex" xmlns:cx4="http://schemas.microsoft.com/office/drawing/2016/5/10/chartex" xmlns:cx5="http://schemas.microsoft.com/office/drawing/2016/5/11/chartex" xmlns:cx6="http://schemas.microsoft.com/office/drawing/2016/5/12/chartex" xmlns:cx7="http://schemas.microsoft.com/office/drawing/2016/5/13/chartex" xmlns:cx8="http://schemas.microsoft.com/office/drawing/2016/5/14/chartex" xmlns:mc="http://schemas.openxmlformats.org/markup-compatibility/2006" xmlns:aink="http://schemas.microsoft.com/office/drawing/2016/ink" xmlns:am3d="http://schemas.microsoft.com/office/drawing/2017/model3d" xmlns:o="urn:schemas-microsoft-com:office:office" xmlns:r="http://schemas.openxmlformats.org/officeDocument/2006/relationships" xmlns:m="http://schemas.openxmlformats.org/officeDocument/2006/math" xmlns:v="urn:schemas-microsoft-com:vml" xmlns:wp14="http://schemas.microsoft.com/office/word/2010/wordprocessingDrawing" xmlns:wp="http://schemas.openxmlformats.org/drawingml/2006/wordprocessingDrawing" xmlns:w10="urn:schemas-microsoft-com:office:word" xmlns:w="http://schemas.openxmlformats.org/wordprocessingml/2006/main" xmlns:w14="http://schemas.microsoft.com/office/word/2010/wordml" xmlns:w15="http://schemas.microsoft.com/office/word/2012/wordml" xmlns:w16cid="http://schemas.microsoft.com/office/word/2016/wordml/cid" xmlns:w16se="http://schemas.microsoft.com/office/word/2015/wordml/symex" xmlns:wpg="http://schemas.microsoft.com/office/word/2010/wordprocessingGroup" xmlns:wpi="http://schemas.microsoft.com/office/word/2010/wordprocessingInk" xmlns:wne="http://schemas.microsoft.com/office/word/2006/wordml" xmlns:wps="http://schemas.microsoft.com/office/word/2010/wordprocessingShape" mc:Ignorable="w14 w15 w16se w16cid wp14">
   <w:p>
     <w:pPr>
       <w:pStyle w:val="Header"/>
@@ -6862,7 +6435,7 @@
 </file>
 
 <file path=word/header3.xml><?xml version="1.0" encoding="utf-8"?>
-<w:hdr xmlns:wpc="http://schemas.microsoft.com/office/word/2010/wordprocessingCanvas" xmlns:cx="http://schemas.microsoft.com/office/drawing/2014/chartex" xmlns:cx1="http://schemas.microsoft.com/office/drawing/2015/9/8/chartex" xmlns:cx2="http://schemas.microsoft.com/office/drawing/2015/10/21/chartex" xmlns:cx3="http://schemas.microsoft.com/office/drawing/2016/5/9/chartex" xmlns:cx4="http://schemas.microsoft.com/office/drawing/2016/5/10/chartex" xmlns:cx5="http://schemas.microsoft.com/office/drawing/2016/5/11/chartex" xmlns:cx6="http://schemas.microsoft.com/office/drawing/2016/5/12/chartex" xmlns:cx7="http://schemas.microsoft.com/office/drawing/2016/5/13/chartex" xmlns:cx8="http://schemas.microsoft.com/office/drawing/2016/5/14/chartex" xmlns:mc="http://schemas.openxmlformats.org/markup-compatibility/2006" xmlns:aink="http://schemas.microsoft.com/office/drawing/2016/ink" xmlns:am3d="http://schemas.microsoft.com/office/drawing/2017/model3d" xmlns:o="urn:schemas-microsoft-com:office:office" xmlns:r="http://schemas.openxmlformats.org/officeDocument/2006/relationships" xmlns:m="http://schemas.openxmlformats.org/officeDocument/2006/math" xmlns:v="urn:schemas-microsoft-com:vml" xmlns:wp14="http://schemas.microsoft.com/office/word/2010/wordprocessingDrawing" xmlns:wp="http://schemas.openxmlformats.org/drawingml/2006/wordprocessingDrawing" xmlns:w10="urn:schemas-microsoft-com:office:word" xmlns:w="http://schemas.openxmlformats.org/wordprocessingml/2006/main" xmlns:w14="http://schemas.microsoft.com/office/word/2010/wordml" xmlns:w15="http://schemas.microsoft.com/office/word/2012/wordml" xmlns:w16cex="http://schemas.microsoft.com/office/word/2018/wordml/cex" xmlns:w16cid="http://schemas.microsoft.com/office/word/2016/wordml/cid" xmlns:w16="http://schemas.microsoft.com/office/word/2018/wordml" xmlns:w16se="http://schemas.microsoft.com/office/word/2015/wordml/symex" xmlns:wpg="http://schemas.microsoft.com/office/word/2010/wordprocessingGroup" xmlns:wpi="http://schemas.microsoft.com/office/word/2010/wordprocessingInk" xmlns:wne="http://schemas.microsoft.com/office/word/2006/wordml" xmlns:wps="http://schemas.microsoft.com/office/word/2010/wordprocessingShape" mc:Ignorable="w14 w15 w16se w16cid w16 w16cex wp14">
+<w:hdr xmlns:wpc="http://schemas.microsoft.com/office/word/2010/wordprocessingCanvas" xmlns:cx="http://schemas.microsoft.com/office/drawing/2014/chartex" xmlns:cx1="http://schemas.microsoft.com/office/drawing/2015/9/8/chartex" xmlns:cx2="http://schemas.microsoft.com/office/drawing/2015/10/21/chartex" xmlns:cx3="http://schemas.microsoft.com/office/drawing/2016/5/9/chartex" xmlns:cx4="http://schemas.microsoft.com/office/drawing/2016/5/10/chartex" xmlns:cx5="http://schemas.microsoft.com/office/drawing/2016/5/11/chartex" xmlns:cx6="http://schemas.microsoft.com/office/drawing/2016/5/12/chartex" xmlns:cx7="http://schemas.microsoft.com/office/drawing/2016/5/13/chartex" xmlns:cx8="http://schemas.microsoft.com/office/drawing/2016/5/14/chartex" xmlns:mc="http://schemas.openxmlformats.org/markup-compatibility/2006" xmlns:aink="http://schemas.microsoft.com/office/drawing/2016/ink" xmlns:am3d="http://schemas.microsoft.com/office/drawing/2017/model3d" xmlns:o="urn:schemas-microsoft-com:office:office" xmlns:r="http://schemas.openxmlformats.org/officeDocument/2006/relationships" xmlns:m="http://schemas.openxmlformats.org/officeDocument/2006/math" xmlns:v="urn:schemas-microsoft-com:vml" xmlns:wp14="http://schemas.microsoft.com/office/word/2010/wordprocessingDrawing" xmlns:wp="http://schemas.openxmlformats.org/drawingml/2006/wordprocessingDrawing" xmlns:w10="urn:schemas-microsoft-com:office:word" xmlns:w="http://schemas.openxmlformats.org/wordprocessingml/2006/main" xmlns:w14="http://schemas.microsoft.com/office/word/2010/wordml" xmlns:w15="http://schemas.microsoft.com/office/word/2012/wordml" xmlns:w16cid="http://schemas.microsoft.com/office/word/2016/wordml/cid" xmlns:w16se="http://schemas.microsoft.com/office/word/2015/wordml/symex" xmlns:wpg="http://schemas.microsoft.com/office/word/2010/wordprocessingGroup" xmlns:wpi="http://schemas.microsoft.com/office/word/2010/wordprocessingInk" xmlns:wne="http://schemas.microsoft.com/office/word/2006/wordml" xmlns:wps="http://schemas.microsoft.com/office/word/2010/wordprocessingShape" mc:Ignorable="w14 w15 w16se w16cid wp14">
   <w:p>
     <w:pPr>
       <w:pStyle w:val="ChapterNumber"/>
@@ -6941,7 +6514,7 @@
         </mc:Choice>
         <mc:Fallback>
           <w:pict>
-            <v:roundrect w14:anchorId="07DAE31B" id="AutoShape 1" o:spid="_x0000_s1026" style="position:absolute;margin-left:-163.4pt;margin-top:-171.35pt;width:596.4pt;height:301.3pt;z-index:-251658240;visibility:visible;mso-wrap-style:square;mso-width-percent:0;mso-height-percent:0;mso-wrap-distance-left:9pt;mso-wrap-distance-top:0;mso-wrap-distance-right:9pt;mso-wrap-distance-bottom:0;mso-position-horizontal:absolute;mso-position-horizontal-relative:text;mso-position-vertical:absolute;mso-position-vertical-relative:text;mso-width-percent:0;mso-height-percent:0;mso-width-relative:page;mso-height-relative:page;v-text-anchor:top" arcsize="10923f" o:gfxdata="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" filled="f" fillcolor="#d8d8d8"/>
+            <v:roundrect w14:anchorId="70C9BE30" id="AutoShape 1" o:spid="_x0000_s1026" style="position:absolute;margin-left:-163.4pt;margin-top:-171.35pt;width:596.4pt;height:301.3pt;z-index:-251658240;visibility:visible;mso-wrap-style:square;mso-width-percent:0;mso-height-percent:0;mso-wrap-distance-left:9pt;mso-wrap-distance-top:0;mso-wrap-distance-right:9pt;mso-wrap-distance-bottom:0;mso-position-horizontal:absolute;mso-position-horizontal-relative:text;mso-position-vertical:absolute;mso-position-vertical-relative:text;mso-width-percent:0;mso-height-percent:0;mso-width-relative:page;mso-height-relative:page;v-text-anchor:top" arcsize="10923f" o:gfxdata="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" filled="f" fillcolor="#d8d8d8"/>
           </w:pict>
         </mc:Fallback>
       </mc:AlternateContent>
@@ -7008,7 +6581,7 @@
 </file>
 
 <file path=word/numbering.xml><?xml version="1.0" encoding="utf-8"?>
-<w:numbering xmlns:wpc="http://schemas.microsoft.com/office/word/2010/wordprocessingCanvas" xmlns:cx="http://schemas.microsoft.com/office/drawing/2014/chartex" xmlns:cx1="http://schemas.microsoft.com/office/drawing/2015/9/8/chartex" xmlns:cx2="http://schemas.microsoft.com/office/drawing/2015/10/21/chartex" xmlns:cx3="http://schemas.microsoft.com/office/drawing/2016/5/9/chartex" xmlns:cx4="http://schemas.microsoft.com/office/drawing/2016/5/10/chartex" xmlns:cx5="http://schemas.microsoft.com/office/drawing/2016/5/11/chartex" xmlns:cx6="http://schemas.microsoft.com/office/drawing/2016/5/12/chartex" xmlns:cx7="http://schemas.microsoft.com/office/drawing/2016/5/13/chartex" xmlns:cx8="http://schemas.microsoft.com/office/drawing/2016/5/14/chartex" xmlns:mc="http://schemas.openxmlformats.org/markup-compatibility/2006" xmlns:aink="http://schemas.microsoft.com/office/drawing/2016/ink" xmlns:am3d="http://schemas.microsoft.com/office/drawing/2017/model3d" xmlns:o="urn:schemas-microsoft-com:office:office" xmlns:r="http://schemas.openxmlformats.org/officeDocument/2006/relationships" xmlns:m="http://schemas.openxmlformats.org/officeDocument/2006/math" xmlns:v="urn:schemas-microsoft-com:vml" xmlns:wp14="http://schemas.microsoft.com/office/word/2010/wordprocessingDrawing" xmlns:wp="http://schemas.openxmlformats.org/drawingml/2006/wordprocessingDrawing" xmlns:w10="urn:schemas-microsoft-com:office:word" xmlns:w="http://schemas.openxmlformats.org/wordprocessingml/2006/main" xmlns:w14="http://schemas.microsoft.com/office/word/2010/wordml" xmlns:w15="http://schemas.microsoft.com/office/word/2012/wordml" xmlns:w16cex="http://schemas.microsoft.com/office/word/2018/wordml/cex" xmlns:w16cid="http://schemas.microsoft.com/office/word/2016/wordml/cid" xmlns:w16="http://schemas.microsoft.com/office/word/2018/wordml" xmlns:w16se="http://schemas.microsoft.com/office/word/2015/wordml/symex" xmlns:wpg="http://schemas.microsoft.com/office/word/2010/wordprocessingGroup" xmlns:wpi="http://schemas.microsoft.com/office/word/2010/wordprocessingInk" xmlns:wne="http://schemas.microsoft.com/office/word/2006/wordml" xmlns:wps="http://schemas.microsoft.com/office/word/2010/wordprocessingShape" mc:Ignorable="w14 w15 w16se w16cid w16 w16cex wp14">
+<w:numbering xmlns:wpc="http://schemas.microsoft.com/office/word/2010/wordprocessingCanvas" xmlns:cx="http://schemas.microsoft.com/office/drawing/2014/chartex" xmlns:cx1="http://schemas.microsoft.com/office/drawing/2015/9/8/chartex" xmlns:cx2="http://schemas.microsoft.com/office/drawing/2015/10/21/chartex" xmlns:cx3="http://schemas.microsoft.com/office/drawing/2016/5/9/chartex" xmlns:cx4="http://schemas.microsoft.com/office/drawing/2016/5/10/chartex" xmlns:cx5="http://schemas.microsoft.com/office/drawing/2016/5/11/chartex" xmlns:cx6="http://schemas.microsoft.com/office/drawing/2016/5/12/chartex" xmlns:cx7="http://schemas.microsoft.com/office/drawing/2016/5/13/chartex" xmlns:cx8="http://schemas.microsoft.com/office/drawing/2016/5/14/chartex" xmlns:mc="http://schemas.openxmlformats.org/markup-compatibility/2006" xmlns:aink="http://schemas.microsoft.com/office/drawing/2016/ink" xmlns:am3d="http://schemas.microsoft.com/office/drawing/2017/model3d" xmlns:o="urn:schemas-microsoft-com:office:office" xmlns:r="http://schemas.openxmlformats.org/officeDocument/2006/relationships" xmlns:m="http://schemas.openxmlformats.org/officeDocument/2006/math" xmlns:v="urn:schemas-microsoft-com:vml" xmlns:wp14="http://schemas.microsoft.com/office/word/2010/wordprocessingDrawing" xmlns:wp="http://schemas.openxmlformats.org/drawingml/2006/wordprocessingDrawing" xmlns:w10="urn:schemas-microsoft-com:office:word" xmlns:w="http://schemas.openxmlformats.org/wordprocessingml/2006/main" xmlns:w14="http://schemas.microsoft.com/office/word/2010/wordml" xmlns:w15="http://schemas.microsoft.com/office/word/2012/wordml" xmlns:w16cid="http://schemas.microsoft.com/office/word/2016/wordml/cid" xmlns:w16se="http://schemas.microsoft.com/office/word/2015/wordml/symex" xmlns:wpg="http://schemas.microsoft.com/office/word/2010/wordprocessingGroup" xmlns:wpi="http://schemas.microsoft.com/office/word/2010/wordprocessingInk" xmlns:wne="http://schemas.microsoft.com/office/word/2006/wordml" xmlns:wps="http://schemas.microsoft.com/office/word/2010/wordprocessingShape" mc:Ignorable="w14 w15 w16se w16cid wp14">
   <w:abstractNum w:abstractNumId="0" w15:restartNumberingAfterBreak="0">
     <w:nsid w:val="09290E84"/>
     <w:multiLevelType w:val="hybridMultilevel"/>
@@ -8131,15 +7704,18 @@
 </file>
 
 <file path=word/people.xml><?xml version="1.0" encoding="utf-8"?>
-<w15:people xmlns:wpc="http://schemas.microsoft.com/office/word/2010/wordprocessingCanvas" xmlns:cx="http://schemas.microsoft.com/office/drawing/2014/chartex" xmlns:cx1="http://schemas.microsoft.com/office/drawing/2015/9/8/chartex" xmlns:cx2="http://schemas.microsoft.com/office/drawing/2015/10/21/chartex" xmlns:cx3="http://schemas.microsoft.com/office/drawing/2016/5/9/chartex" xmlns:cx4="http://schemas.microsoft.com/office/drawing/2016/5/10/chartex" xmlns:cx5="http://schemas.microsoft.com/office/drawing/2016/5/11/chartex" xmlns:cx6="http://schemas.microsoft.com/office/drawing/2016/5/12/chartex" xmlns:cx7="http://schemas.microsoft.com/office/drawing/2016/5/13/chartex" xmlns:cx8="http://schemas.microsoft.com/office/drawing/2016/5/14/chartex" xmlns:mc="http://schemas.openxmlformats.org/markup-compatibility/2006" xmlns:aink="http://schemas.microsoft.com/office/drawing/2016/ink" xmlns:am3d="http://schemas.microsoft.com/office/drawing/2017/model3d" xmlns:o="urn:schemas-microsoft-com:office:office" xmlns:r="http://schemas.openxmlformats.org/officeDocument/2006/relationships" xmlns:m="http://schemas.openxmlformats.org/officeDocument/2006/math" xmlns:v="urn:schemas-microsoft-com:vml" xmlns:wp14="http://schemas.microsoft.com/office/word/2010/wordprocessingDrawing" xmlns:wp="http://schemas.openxmlformats.org/drawingml/2006/wordprocessingDrawing" xmlns:w10="urn:schemas-microsoft-com:office:word" xmlns:w="http://schemas.openxmlformats.org/wordprocessingml/2006/main" xmlns:w14="http://schemas.microsoft.com/office/word/2010/wordml" xmlns:w15="http://schemas.microsoft.com/office/word/2012/wordml" xmlns:w16cex="http://schemas.microsoft.com/office/word/2018/wordml/cex" xmlns:w16cid="http://schemas.microsoft.com/office/word/2016/wordml/cid" xmlns:w16="http://schemas.microsoft.com/office/word/2018/wordml" xmlns:w16se="http://schemas.microsoft.com/office/word/2015/wordml/symex" xmlns:wpg="http://schemas.microsoft.com/office/word/2010/wordprocessingGroup" xmlns:wpi="http://schemas.microsoft.com/office/word/2010/wordprocessingInk" xmlns:wne="http://schemas.microsoft.com/office/word/2006/wordml" xmlns:wps="http://schemas.microsoft.com/office/word/2010/wordprocessingShape" mc:Ignorable="w14 w15 w16se w16cid w16 w16cex wp14">
+<w15:people xmlns:wpc="http://schemas.microsoft.com/office/word/2010/wordprocessingCanvas" xmlns:cx="http://schemas.microsoft.com/office/drawing/2014/chartex" xmlns:cx1="http://schemas.microsoft.com/office/drawing/2015/9/8/chartex" xmlns:cx2="http://schemas.microsoft.com/office/drawing/2015/10/21/chartex" xmlns:cx3="http://schemas.microsoft.com/office/drawing/2016/5/9/chartex" xmlns:cx4="http://schemas.microsoft.com/office/drawing/2016/5/10/chartex" xmlns:cx5="http://schemas.microsoft.com/office/drawing/2016/5/11/chartex" xmlns:cx6="http://schemas.microsoft.com/office/drawing/2016/5/12/chartex" xmlns:cx7="http://schemas.microsoft.com/office/drawing/2016/5/13/chartex" xmlns:cx8="http://schemas.microsoft.com/office/drawing/2016/5/14/chartex" xmlns:mc="http://schemas.openxmlformats.org/markup-compatibility/2006" xmlns:aink="http://schemas.microsoft.com/office/drawing/2016/ink" xmlns:am3d="http://schemas.microsoft.com/office/drawing/2017/model3d" xmlns:o="urn:schemas-microsoft-com:office:office" xmlns:r="http://schemas.openxmlformats.org/officeDocument/2006/relationships" xmlns:m="http://schemas.openxmlformats.org/officeDocument/2006/math" xmlns:v="urn:schemas-microsoft-com:vml" xmlns:wp14="http://schemas.microsoft.com/office/word/2010/wordprocessingDrawing" xmlns:wp="http://schemas.openxmlformats.org/drawingml/2006/wordprocessingDrawing" xmlns:w10="urn:schemas-microsoft-com:office:word" xmlns:w="http://schemas.openxmlformats.org/wordprocessingml/2006/main" xmlns:w14="http://schemas.microsoft.com/office/word/2010/wordml" xmlns:w15="http://schemas.microsoft.com/office/word/2012/wordml" xmlns:w16cid="http://schemas.microsoft.com/office/word/2016/wordml/cid" xmlns:w16se="http://schemas.microsoft.com/office/word/2015/wordml/symex" xmlns:wpg="http://schemas.microsoft.com/office/word/2010/wordprocessingGroup" xmlns:wpi="http://schemas.microsoft.com/office/word/2010/wordprocessingInk" xmlns:wne="http://schemas.microsoft.com/office/word/2006/wordml" xmlns:wps="http://schemas.microsoft.com/office/word/2010/wordprocessingShape" mc:Ignorable="w14 w15 w16se w16cid wp14">
   <w15:person w15:author="Jeb Pavleas">
     <w15:presenceInfo w15:providerId="Windows Live" w15:userId="7297f742495c9fe8"/>
+  </w15:person>
+  <w15:person w15:author="Kelvin Sung">
+    <w15:presenceInfo w15:providerId="None" w15:userId="Kelvin Sung"/>
   </w15:person>
 </w15:people>
 </file>
 
 <file path=word/styles.xml><?xml version="1.0" encoding="utf-8"?>
-<w:styles xmlns:mc="http://schemas.openxmlformats.org/markup-compatibility/2006" xmlns:r="http://schemas.openxmlformats.org/officeDocument/2006/relationships" xmlns:w="http://schemas.openxmlformats.org/wordprocessingml/2006/main" xmlns:w14="http://schemas.microsoft.com/office/word/2010/wordml" xmlns:w15="http://schemas.microsoft.com/office/word/2012/wordml" xmlns:w16cex="http://schemas.microsoft.com/office/word/2018/wordml/cex" xmlns:w16cid="http://schemas.microsoft.com/office/word/2016/wordml/cid" xmlns:w16="http://schemas.microsoft.com/office/word/2018/wordml" xmlns:w16se="http://schemas.microsoft.com/office/word/2015/wordml/symex" mc:Ignorable="w14 w15 w16se w16cid w16 w16cex">
+<w:styles xmlns:mc="http://schemas.openxmlformats.org/markup-compatibility/2006" xmlns:r="http://schemas.openxmlformats.org/officeDocument/2006/relationships" xmlns:w="http://schemas.openxmlformats.org/wordprocessingml/2006/main" xmlns:w14="http://schemas.microsoft.com/office/word/2010/wordml" xmlns:w15="http://schemas.microsoft.com/office/word/2012/wordml" xmlns:w16cid="http://schemas.microsoft.com/office/word/2016/wordml/cid" xmlns:w16se="http://schemas.microsoft.com/office/word/2015/wordml/symex" mc:Ignorable="w14 w15 w16se w16cid">
   <w:docDefaults>
     <w:rPrDefault>
       <w:rPr>
@@ -8155,7 +7731,7 @@
       </w:pPr>
     </w:pPrDefault>
   </w:docDefaults>
-  <w:latentStyles w:defLockedState="0" w:defUIPriority="99" w:defSemiHidden="0" w:defUnhideWhenUsed="0" w:defQFormat="0" w:count="376">
+  <w:latentStyles w:defLockedState="0" w:defUIPriority="99" w:defSemiHidden="0" w:defUnhideWhenUsed="0" w:defQFormat="0" w:count="375">
     <w:lsdException w:name="Normal" w:uiPriority="0" w:qFormat="1"/>
     <w:lsdException w:name="heading 1" w:uiPriority="0" w:qFormat="1"/>
     <w:lsdException w:name="heading 2" w:semiHidden="1" w:uiPriority="0" w:unhideWhenUsed="1" w:qFormat="1"/>
@@ -8261,6 +7837,7 @@
     <w:lsdException w:name="HTML Sample" w:semiHidden="1" w:unhideWhenUsed="1"/>
     <w:lsdException w:name="HTML Typewriter" w:semiHidden="1" w:unhideWhenUsed="1"/>
     <w:lsdException w:name="HTML Variable" w:semiHidden="1" w:unhideWhenUsed="1"/>
+    <w:lsdException w:name="Normal Table" w:semiHidden="1" w:unhideWhenUsed="1"/>
     <w:lsdException w:name="annotation subject" w:semiHidden="1" w:unhideWhenUsed="1"/>
     <w:lsdException w:name="No List" w:semiHidden="1" w:unhideWhenUsed="1"/>
     <w:lsdException w:name="Outline List 1" w:semiHidden="1" w:unhideWhenUsed="1"/>
@@ -8307,8 +7884,10 @@
     <w:lsdException w:name="Table Subtle 2" w:semiHidden="1" w:unhideWhenUsed="1"/>
     <w:lsdException w:name="Table Web 1" w:semiHidden="1" w:unhideWhenUsed="1"/>
     <w:lsdException w:name="Table Web 2" w:semiHidden="1" w:unhideWhenUsed="1"/>
+    <w:lsdException w:name="Table Web 3" w:semiHidden="1" w:unhideWhenUsed="1"/>
     <w:lsdException w:name="Balloon Text" w:semiHidden="1" w:unhideWhenUsed="1"/>
     <w:lsdException w:name="Table Grid" w:uiPriority="59"/>
+    <w:lsdException w:name="Table Theme" w:semiHidden="1" w:unhideWhenUsed="1"/>
     <w:lsdException w:name="Placeholder Text" w:semiHidden="1"/>
     <w:lsdException w:name="No Spacing" w:uiPriority="1" w:qFormat="1"/>
     <w:lsdException w:name="Light Shading" w:uiPriority="60"/>
@@ -8528,7 +8107,6 @@
     <w:lsdException w:name="Smart Hyperlink" w:semiHidden="1" w:unhideWhenUsed="1"/>
     <w:lsdException w:name="Hashtag" w:semiHidden="1" w:unhideWhenUsed="1"/>
     <w:lsdException w:name="Unresolved Mention" w:semiHidden="1" w:unhideWhenUsed="1"/>
-    <w:lsdException w:name="Smart Link" w:semiHidden="1" w:unhideWhenUsed="1"/>
   </w:latentStyles>
   <w:style w:type="paragraph" w:default="1" w:styleId="Normal">
     <w:name w:val="Normal"/>
@@ -8623,6 +8201,7 @@
   <w:style w:type="character" w:default="1" w:styleId="DefaultParagraphFont">
     <w:name w:val="Default Paragraph Font"/>
     <w:uiPriority w:val="1"/>
+    <w:semiHidden/>
     <w:unhideWhenUsed/>
   </w:style>
   <w:style w:type="table" w:default="1" w:styleId="TableNormal">

</xml_diff>